<commit_message>
add the second project SWT
</commit_message>
<xml_diff>
--- a/Milk Tea Sales Management System.docx
+++ b/Milk Tea Sales Management System.docx
@@ -16,10 +16,7 @@
         <w:pStyle w:val="Heading1"/>
       </w:pPr>
       <w:r>
-        <w:t>Product Title</w:t>
-      </w:r>
-      <w:r>
-        <w:t>: Milk Tea Sales Management System</w:t>
+        <w:t>Product Title: Milk Tea Sales Management System</w:t>
       </w:r>
     </w:p>
     <w:p/>
@@ -33,13 +30,7 @@
     </w:p>
     <w:p>
       <w:r>
-        <w:t>75% of staff in the field of restaurants - food and beverage are asked to "pocket" their money when given the opportunity</w:t>
-      </w:r>
-      <w:r>
-        <w:t xml:space="preserve"> </w:t>
-      </w:r>
-      <w:r>
-        <w:t xml:space="preserve">(According to Brain Research Institute). A strict management system will help you </w:t>
+        <w:t xml:space="preserve">75% of staff in the field of restaurants - food and beverage are asked to "pocket" their money when given the opportunity (According to Brain Research Institute). A strict management system will help you </w:t>
       </w:r>
       <w:proofErr w:type="gramStart"/>
       <w:r>
@@ -47,10 +38,7 @@
       </w:r>
       <w:proofErr w:type="gramEnd"/>
       <w:r>
-        <w:t xml:space="preserve"> employee fraud</w:t>
-      </w:r>
-      <w:r>
-        <w:t>.</w:t>
+        <w:t xml:space="preserve"> employee fraud.</w:t>
       </w:r>
     </w:p>
     <w:p>
@@ -65,13 +53,7 @@
     </w:p>
     <w:p>
       <w:r>
-        <w:t>To sell milk tea, you both have to sell to customers sitting at the shop, and sell to customers to take-away</w:t>
-      </w:r>
-      <w:r>
-        <w:t xml:space="preserve"> </w:t>
-      </w:r>
-      <w:r>
-        <w:t xml:space="preserve">just received online orders (If </w:t>
+        <w:t xml:space="preserve">To sell milk tea, you both have to sell to customers sitting at the shop, and sell to customers to take-away just received online orders (If </w:t>
       </w:r>
       <w:proofErr w:type="gramStart"/>
       <w:r>
@@ -79,13 +61,7 @@
       </w:r>
       <w:proofErr w:type="gramEnd"/>
       <w:r>
-        <w:t xml:space="preserve"> Quick sales solution, centralized sales data,</w:t>
-      </w:r>
-      <w:r>
-        <w:t xml:space="preserve"> c</w:t>
-      </w:r>
-      <w:r>
-        <w:t>ontinuously reported sales data will help you solve these problems</w:t>
+        <w:t xml:space="preserve"> Quick sales solution, centralized sales data, continuously reported sales data will help you solve these problems</w:t>
       </w:r>
     </w:p>
     <w:p/>
@@ -125,6 +101,7 @@
           <w:tcPr>
             <w:cnfStyle w:val="001000000000" w:firstRow="0" w:lastRow="0" w:firstColumn="1" w:lastColumn="0" w:oddVBand="0" w:evenVBand="0" w:oddHBand="0" w:evenHBand="0" w:firstRowFirstColumn="0" w:firstRowLastColumn="0" w:lastRowFirstColumn="0" w:lastRowLastColumn="0"/>
             <w:tcW w:w="2681" w:type="dxa"/>
+            <w:hideMark/>
           </w:tcPr>
           <w:p>
             <w:r>
@@ -135,6 +112,7 @@
         <w:tc>
           <w:tcPr>
             <w:tcW w:w="2410" w:type="dxa"/>
+            <w:hideMark/>
           </w:tcPr>
           <w:p>
             <w:pPr>
@@ -148,6 +126,7 @@
         <w:tc>
           <w:tcPr>
             <w:tcW w:w="3260" w:type="dxa"/>
+            <w:hideMark/>
           </w:tcPr>
           <w:p>
             <w:pPr>
@@ -167,19 +146,30 @@
           <w:tcPr>
             <w:cnfStyle w:val="001000000000" w:firstRow="0" w:lastRow="0" w:firstColumn="1" w:lastColumn="0" w:oddVBand="0" w:evenVBand="0" w:oddHBand="0" w:evenHBand="0" w:firstRowFirstColumn="0" w:firstRowLastColumn="0" w:lastRowFirstColumn="0" w:lastRowLastColumn="0"/>
             <w:tcW w:w="2681" w:type="dxa"/>
-          </w:tcPr>
-          <w:p>
-            <w:r>
-              <w:t>Guest</w:t>
-            </w:r>
-            <w:r>
-              <w:t>s</w:t>
+            <w:tcBorders>
+              <w:top w:val="single" w:sz="4" w:space="0" w:color="9CC2E5" w:themeColor="accent5" w:themeTint="99"/>
+              <w:left w:val="single" w:sz="4" w:space="0" w:color="9CC2E5" w:themeColor="accent5" w:themeTint="99"/>
+              <w:bottom w:val="single" w:sz="4" w:space="0" w:color="9CC2E5" w:themeColor="accent5" w:themeTint="99"/>
+              <w:right w:val="single" w:sz="4" w:space="0" w:color="9CC2E5" w:themeColor="accent5" w:themeTint="99"/>
+            </w:tcBorders>
+            <w:hideMark/>
+          </w:tcPr>
+          <w:p>
+            <w:r>
+              <w:t>Guests</w:t>
             </w:r>
           </w:p>
         </w:tc>
         <w:tc>
           <w:tcPr>
             <w:tcW w:w="2410" w:type="dxa"/>
+            <w:tcBorders>
+              <w:top w:val="single" w:sz="4" w:space="0" w:color="9CC2E5" w:themeColor="accent5" w:themeTint="99"/>
+              <w:left w:val="single" w:sz="4" w:space="0" w:color="9CC2E5" w:themeColor="accent5" w:themeTint="99"/>
+              <w:bottom w:val="single" w:sz="4" w:space="0" w:color="9CC2E5" w:themeColor="accent5" w:themeTint="99"/>
+              <w:right w:val="single" w:sz="4" w:space="0" w:color="9CC2E5" w:themeColor="accent5" w:themeTint="99"/>
+            </w:tcBorders>
+            <w:hideMark/>
           </w:tcPr>
           <w:p>
             <w:pPr>
@@ -194,46 +184,32 @@
                 <w:b/>
                 <w:bCs/>
               </w:rPr>
-              <w:t>-</w:t>
-            </w:r>
+              <w:t>-Fast payment.</w:t>
+            </w:r>
+          </w:p>
+          <w:p>
+            <w:pPr>
+              <w:cnfStyle w:val="000000100000" w:firstRow="0" w:lastRow="0" w:firstColumn="0" w:lastColumn="0" w:oddVBand="0" w:evenVBand="0" w:oddHBand="1" w:evenHBand="0" w:firstRowFirstColumn="0" w:firstRowLastColumn="0" w:lastRowFirstColumn="0" w:lastRowLastColumn="0"/>
+            </w:pPr>
             <w:r>
               <w:rPr>
                 <w:b/>
                 <w:bCs/>
               </w:rPr>
-              <w:t>Fast payment</w:t>
-            </w:r>
-            <w:r>
-              <w:rPr>
-                <w:b/>
-                <w:bCs/>
-              </w:rPr>
-              <w:t>.</w:t>
-            </w:r>
-          </w:p>
-          <w:p>
-            <w:pPr>
-              <w:cnfStyle w:val="000000100000" w:firstRow="0" w:lastRow="0" w:firstColumn="0" w:lastColumn="0" w:oddVBand="0" w:evenVBand="0" w:oddHBand="1" w:evenHBand="0" w:firstRowFirstColumn="0" w:firstRowLastColumn="0" w:lastRowFirstColumn="0" w:lastRowLastColumn="0"/>
-            </w:pPr>
-            <w:r>
-              <w:rPr>
-                <w:b/>
-                <w:bCs/>
-              </w:rPr>
-              <w:t>-</w:t>
-            </w:r>
-            <w:r>
-              <w:rPr>
-                <w:b/>
-                <w:bCs/>
-              </w:rPr>
-              <w:t>View detail information.</w:t>
+              <w:t>-View detail information.</w:t>
             </w:r>
           </w:p>
         </w:tc>
         <w:tc>
           <w:tcPr>
             <w:tcW w:w="3260" w:type="dxa"/>
+            <w:tcBorders>
+              <w:top w:val="single" w:sz="4" w:space="0" w:color="9CC2E5" w:themeColor="accent5" w:themeTint="99"/>
+              <w:left w:val="single" w:sz="4" w:space="0" w:color="9CC2E5" w:themeColor="accent5" w:themeTint="99"/>
+              <w:bottom w:val="single" w:sz="4" w:space="0" w:color="9CC2E5" w:themeColor="accent5" w:themeTint="99"/>
+              <w:right w:val="single" w:sz="4" w:space="0" w:color="9CC2E5" w:themeColor="accent5" w:themeTint="99"/>
+            </w:tcBorders>
+            <w:hideMark/>
           </w:tcPr>
           <w:p>
             <w:pPr>
@@ -248,21 +224,7 @@
                 <w:b/>
                 <w:bCs/>
               </w:rPr>
-              <w:t>People who buy drinks</w:t>
-            </w:r>
-            <w:r>
-              <w:rPr>
-                <w:b/>
-                <w:bCs/>
-              </w:rPr>
-              <w:t xml:space="preserve"> or foods</w:t>
-            </w:r>
-            <w:r>
-              <w:rPr>
-                <w:b/>
-                <w:bCs/>
-              </w:rPr>
-              <w:t xml:space="preserve"> at the store.</w:t>
+              <w:t>People who buy drinks or foods at the store.</w:t>
             </w:r>
           </w:p>
         </w:tc>
@@ -297,6 +259,7 @@
           <w:tcPr>
             <w:cnfStyle w:val="001000000000" w:firstRow="0" w:lastRow="0" w:firstColumn="1" w:lastColumn="0" w:oddVBand="0" w:evenVBand="0" w:oddHBand="0" w:evenHBand="0" w:firstRowFirstColumn="0" w:firstRowLastColumn="0" w:lastRowFirstColumn="0" w:lastRowLastColumn="0"/>
             <w:tcW w:w="2681" w:type="dxa"/>
+            <w:hideMark/>
           </w:tcPr>
           <w:p>
             <w:r>
@@ -307,6 +270,7 @@
         <w:tc>
           <w:tcPr>
             <w:tcW w:w="2410" w:type="dxa"/>
+            <w:hideMark/>
           </w:tcPr>
           <w:p>
             <w:pPr>
@@ -320,6 +284,7 @@
         <w:tc>
           <w:tcPr>
             <w:tcW w:w="3260" w:type="dxa"/>
+            <w:hideMark/>
           </w:tcPr>
           <w:p>
             <w:pPr>
@@ -339,19 +304,30 @@
           <w:tcPr>
             <w:cnfStyle w:val="001000000000" w:firstRow="0" w:lastRow="0" w:firstColumn="1" w:lastColumn="0" w:oddVBand="0" w:evenVBand="0" w:oddHBand="0" w:evenHBand="0" w:firstRowFirstColumn="0" w:firstRowLastColumn="0" w:lastRowFirstColumn="0" w:lastRowLastColumn="0"/>
             <w:tcW w:w="2681" w:type="dxa"/>
-          </w:tcPr>
-          <w:p>
-            <w:r>
-              <w:t>Sale staff</w:t>
-            </w:r>
-            <w:r>
-              <w:t>s</w:t>
+            <w:tcBorders>
+              <w:top w:val="single" w:sz="4" w:space="0" w:color="9CC2E5" w:themeColor="accent5" w:themeTint="99"/>
+              <w:left w:val="single" w:sz="4" w:space="0" w:color="9CC2E5" w:themeColor="accent5" w:themeTint="99"/>
+              <w:bottom w:val="single" w:sz="4" w:space="0" w:color="9CC2E5" w:themeColor="accent5" w:themeTint="99"/>
+              <w:right w:val="single" w:sz="4" w:space="0" w:color="9CC2E5" w:themeColor="accent5" w:themeTint="99"/>
+            </w:tcBorders>
+            <w:hideMark/>
+          </w:tcPr>
+          <w:p>
+            <w:r>
+              <w:t>Sale staffs</w:t>
             </w:r>
           </w:p>
         </w:tc>
         <w:tc>
           <w:tcPr>
             <w:tcW w:w="2410" w:type="dxa"/>
+            <w:tcBorders>
+              <w:top w:val="single" w:sz="4" w:space="0" w:color="9CC2E5" w:themeColor="accent5" w:themeTint="99"/>
+              <w:left w:val="single" w:sz="4" w:space="0" w:color="9CC2E5" w:themeColor="accent5" w:themeTint="99"/>
+              <w:bottom w:val="single" w:sz="4" w:space="0" w:color="9CC2E5" w:themeColor="accent5" w:themeTint="99"/>
+              <w:right w:val="single" w:sz="4" w:space="0" w:color="9CC2E5" w:themeColor="accent5" w:themeTint="99"/>
+            </w:tcBorders>
+            <w:hideMark/>
           </w:tcPr>
           <w:p>
             <w:pPr>
@@ -366,20 +342,20 @@
                 <w:b/>
                 <w:bCs/>
               </w:rPr>
-              <w:t>-The application runs stably</w:t>
-            </w:r>
-            <w:r>
-              <w:rPr>
-                <w:b/>
-                <w:bCs/>
-              </w:rPr>
-              <w:t xml:space="preserve"> without software errors</w:t>
+              <w:t>-The application runs stably without software errors</w:t>
             </w:r>
           </w:p>
         </w:tc>
         <w:tc>
           <w:tcPr>
             <w:tcW w:w="3260" w:type="dxa"/>
+            <w:tcBorders>
+              <w:top w:val="single" w:sz="4" w:space="0" w:color="9CC2E5" w:themeColor="accent5" w:themeTint="99"/>
+              <w:left w:val="single" w:sz="4" w:space="0" w:color="9CC2E5" w:themeColor="accent5" w:themeTint="99"/>
+              <w:bottom w:val="single" w:sz="4" w:space="0" w:color="9CC2E5" w:themeColor="accent5" w:themeTint="99"/>
+              <w:right w:val="single" w:sz="4" w:space="0" w:color="9CC2E5" w:themeColor="accent5" w:themeTint="99"/>
+            </w:tcBorders>
+            <w:hideMark/>
           </w:tcPr>
           <w:p>
             <w:pPr>
@@ -404,6 +380,13 @@
           <w:tcPr>
             <w:cnfStyle w:val="001000000000" w:firstRow="0" w:lastRow="0" w:firstColumn="1" w:lastColumn="0" w:oddVBand="0" w:evenVBand="0" w:oddHBand="0" w:evenHBand="0" w:firstRowFirstColumn="0" w:firstRowLastColumn="0" w:lastRowFirstColumn="0" w:lastRowLastColumn="0"/>
             <w:tcW w:w="2681" w:type="dxa"/>
+            <w:tcBorders>
+              <w:top w:val="single" w:sz="4" w:space="0" w:color="9CC2E5" w:themeColor="accent5" w:themeTint="99"/>
+              <w:left w:val="single" w:sz="4" w:space="0" w:color="9CC2E5" w:themeColor="accent5" w:themeTint="99"/>
+              <w:bottom w:val="single" w:sz="4" w:space="0" w:color="9CC2E5" w:themeColor="accent5" w:themeTint="99"/>
+              <w:right w:val="single" w:sz="4" w:space="0" w:color="9CC2E5" w:themeColor="accent5" w:themeTint="99"/>
+            </w:tcBorders>
+            <w:hideMark/>
           </w:tcPr>
           <w:p>
             <w:r>
@@ -414,6 +397,13 @@
         <w:tc>
           <w:tcPr>
             <w:tcW w:w="2410" w:type="dxa"/>
+            <w:tcBorders>
+              <w:top w:val="single" w:sz="4" w:space="0" w:color="9CC2E5" w:themeColor="accent5" w:themeTint="99"/>
+              <w:left w:val="single" w:sz="4" w:space="0" w:color="9CC2E5" w:themeColor="accent5" w:themeTint="99"/>
+              <w:bottom w:val="single" w:sz="4" w:space="0" w:color="9CC2E5" w:themeColor="accent5" w:themeTint="99"/>
+              <w:right w:val="single" w:sz="4" w:space="0" w:color="9CC2E5" w:themeColor="accent5" w:themeTint="99"/>
+            </w:tcBorders>
+            <w:hideMark/>
           </w:tcPr>
           <w:p>
             <w:pPr>
@@ -444,20 +434,20 @@
                 <w:b/>
                 <w:bCs/>
               </w:rPr>
-              <w:t>-Em</w:t>
-            </w:r>
-            <w:r>
-              <w:rPr>
-                <w:b/>
-                <w:bCs/>
-              </w:rPr>
-              <w:t>ployee manager</w:t>
+              <w:t>-Employee manager</w:t>
             </w:r>
           </w:p>
         </w:tc>
         <w:tc>
           <w:tcPr>
             <w:tcW w:w="3260" w:type="dxa"/>
+            <w:tcBorders>
+              <w:top w:val="single" w:sz="4" w:space="0" w:color="9CC2E5" w:themeColor="accent5" w:themeTint="99"/>
+              <w:left w:val="single" w:sz="4" w:space="0" w:color="9CC2E5" w:themeColor="accent5" w:themeTint="99"/>
+              <w:bottom w:val="single" w:sz="4" w:space="0" w:color="9CC2E5" w:themeColor="accent5" w:themeTint="99"/>
+              <w:right w:val="single" w:sz="4" w:space="0" w:color="9CC2E5" w:themeColor="accent5" w:themeTint="99"/>
+            </w:tcBorders>
+            <w:hideMark/>
           </w:tcPr>
           <w:p>
             <w:pPr>
@@ -485,6 +475,13 @@
           <w:tcPr>
             <w:cnfStyle w:val="001000000000" w:firstRow="0" w:lastRow="0" w:firstColumn="1" w:lastColumn="0" w:oddVBand="0" w:evenVBand="0" w:oddHBand="0" w:evenHBand="0" w:firstRowFirstColumn="0" w:firstRowLastColumn="0" w:lastRowFirstColumn="0" w:lastRowLastColumn="0"/>
             <w:tcW w:w="2681" w:type="dxa"/>
+            <w:tcBorders>
+              <w:top w:val="single" w:sz="4" w:space="0" w:color="9CC2E5" w:themeColor="accent5" w:themeTint="99"/>
+              <w:left w:val="single" w:sz="4" w:space="0" w:color="9CC2E5" w:themeColor="accent5" w:themeTint="99"/>
+              <w:bottom w:val="single" w:sz="4" w:space="0" w:color="9CC2E5" w:themeColor="accent5" w:themeTint="99"/>
+              <w:right w:val="single" w:sz="4" w:space="0" w:color="9CC2E5" w:themeColor="accent5" w:themeTint="99"/>
+            </w:tcBorders>
+            <w:hideMark/>
           </w:tcPr>
           <w:p>
             <w:r>
@@ -495,6 +492,13 @@
         <w:tc>
           <w:tcPr>
             <w:tcW w:w="2410" w:type="dxa"/>
+            <w:tcBorders>
+              <w:top w:val="single" w:sz="4" w:space="0" w:color="9CC2E5" w:themeColor="accent5" w:themeTint="99"/>
+              <w:left w:val="single" w:sz="4" w:space="0" w:color="9CC2E5" w:themeColor="accent5" w:themeTint="99"/>
+              <w:bottom w:val="single" w:sz="4" w:space="0" w:color="9CC2E5" w:themeColor="accent5" w:themeTint="99"/>
+              <w:right w:val="single" w:sz="4" w:space="0" w:color="9CC2E5" w:themeColor="accent5" w:themeTint="99"/>
+            </w:tcBorders>
+            <w:hideMark/>
           </w:tcPr>
           <w:p>
             <w:pPr>
@@ -509,20 +513,20 @@
                 <w:b/>
                 <w:bCs/>
               </w:rPr>
-              <w:t xml:space="preserve">- </w:t>
-            </w:r>
-            <w:r>
-              <w:rPr>
-                <w:b/>
-                <w:bCs/>
-              </w:rPr>
-              <w:t>The application runs stably</w:t>
+              <w:t>- The application runs stably</w:t>
             </w:r>
           </w:p>
         </w:tc>
         <w:tc>
           <w:tcPr>
             <w:tcW w:w="3260" w:type="dxa"/>
+            <w:tcBorders>
+              <w:top w:val="single" w:sz="4" w:space="0" w:color="9CC2E5" w:themeColor="accent5" w:themeTint="99"/>
+              <w:left w:val="single" w:sz="4" w:space="0" w:color="9CC2E5" w:themeColor="accent5" w:themeTint="99"/>
+              <w:bottom w:val="single" w:sz="4" w:space="0" w:color="9CC2E5" w:themeColor="accent5" w:themeTint="99"/>
+              <w:right w:val="single" w:sz="4" w:space="0" w:color="9CC2E5" w:themeColor="accent5" w:themeTint="99"/>
+            </w:tcBorders>
+            <w:hideMark/>
           </w:tcPr>
           <w:p>
             <w:pPr>
@@ -582,6 +586,7 @@
           <w:tcPr>
             <w:cnfStyle w:val="001000000000" w:firstRow="0" w:lastRow="0" w:firstColumn="1" w:lastColumn="0" w:oddVBand="0" w:evenVBand="0" w:oddHBand="0" w:evenHBand="0" w:firstRowFirstColumn="0" w:firstRowLastColumn="0" w:lastRowFirstColumn="0" w:lastRowLastColumn="0"/>
             <w:tcW w:w="1830" w:type="dxa"/>
+            <w:hideMark/>
           </w:tcPr>
           <w:p>
             <w:r>
@@ -592,6 +597,7 @@
         <w:tc>
           <w:tcPr>
             <w:tcW w:w="3686" w:type="dxa"/>
+            <w:hideMark/>
           </w:tcPr>
           <w:p>
             <w:pPr>
@@ -605,6 +611,7 @@
         <w:tc>
           <w:tcPr>
             <w:tcW w:w="2835" w:type="dxa"/>
+            <w:hideMark/>
           </w:tcPr>
           <w:p>
             <w:pPr>
@@ -625,6 +632,13 @@
           <w:tcPr>
             <w:cnfStyle w:val="001000000000" w:firstRow="0" w:lastRow="0" w:firstColumn="1" w:lastColumn="0" w:oddVBand="0" w:evenVBand="0" w:oddHBand="0" w:evenHBand="0" w:firstRowFirstColumn="0" w:firstRowLastColumn="0" w:lastRowFirstColumn="0" w:lastRowLastColumn="0"/>
             <w:tcW w:w="1830" w:type="dxa"/>
+            <w:tcBorders>
+              <w:top w:val="single" w:sz="4" w:space="0" w:color="9CC2E5" w:themeColor="accent5" w:themeTint="99"/>
+              <w:left w:val="single" w:sz="4" w:space="0" w:color="9CC2E5" w:themeColor="accent5" w:themeTint="99"/>
+              <w:bottom w:val="single" w:sz="4" w:space="0" w:color="9CC2E5" w:themeColor="accent5" w:themeTint="99"/>
+              <w:right w:val="single" w:sz="4" w:space="0" w:color="9CC2E5" w:themeColor="accent5" w:themeTint="99"/>
+            </w:tcBorders>
+            <w:hideMark/>
           </w:tcPr>
           <w:p>
             <w:r>
@@ -635,6 +649,13 @@
         <w:tc>
           <w:tcPr>
             <w:tcW w:w="3686" w:type="dxa"/>
+            <w:tcBorders>
+              <w:top w:val="single" w:sz="4" w:space="0" w:color="9CC2E5" w:themeColor="accent5" w:themeTint="99"/>
+              <w:left w:val="single" w:sz="4" w:space="0" w:color="9CC2E5" w:themeColor="accent5" w:themeTint="99"/>
+              <w:bottom w:val="single" w:sz="4" w:space="0" w:color="9CC2E5" w:themeColor="accent5" w:themeTint="99"/>
+              <w:right w:val="single" w:sz="4" w:space="0" w:color="9CC2E5" w:themeColor="accent5" w:themeTint="99"/>
+            </w:tcBorders>
+            <w:hideMark/>
           </w:tcPr>
           <w:p>
             <w:pPr>
@@ -648,6 +669,13 @@
         <w:tc>
           <w:tcPr>
             <w:tcW w:w="2835" w:type="dxa"/>
+            <w:tcBorders>
+              <w:top w:val="single" w:sz="4" w:space="0" w:color="9CC2E5" w:themeColor="accent5" w:themeTint="99"/>
+              <w:left w:val="single" w:sz="4" w:space="0" w:color="9CC2E5" w:themeColor="accent5" w:themeTint="99"/>
+              <w:bottom w:val="single" w:sz="4" w:space="0" w:color="9CC2E5" w:themeColor="accent5" w:themeTint="99"/>
+              <w:right w:val="single" w:sz="4" w:space="0" w:color="9CC2E5" w:themeColor="accent5" w:themeTint="99"/>
+            </w:tcBorders>
+            <w:hideMark/>
           </w:tcPr>
           <w:p>
             <w:pPr>
@@ -667,6 +695,13 @@
           <w:tcPr>
             <w:cnfStyle w:val="001000000000" w:firstRow="0" w:lastRow="0" w:firstColumn="1" w:lastColumn="0" w:oddVBand="0" w:evenVBand="0" w:oddHBand="0" w:evenHBand="0" w:firstRowFirstColumn="0" w:firstRowLastColumn="0" w:lastRowFirstColumn="0" w:lastRowLastColumn="0"/>
             <w:tcW w:w="1830" w:type="dxa"/>
+            <w:tcBorders>
+              <w:top w:val="single" w:sz="4" w:space="0" w:color="9CC2E5" w:themeColor="accent5" w:themeTint="99"/>
+              <w:left w:val="single" w:sz="4" w:space="0" w:color="9CC2E5" w:themeColor="accent5" w:themeTint="99"/>
+              <w:bottom w:val="single" w:sz="4" w:space="0" w:color="9CC2E5" w:themeColor="accent5" w:themeTint="99"/>
+              <w:right w:val="single" w:sz="4" w:space="0" w:color="9CC2E5" w:themeColor="accent5" w:themeTint="99"/>
+            </w:tcBorders>
+            <w:hideMark/>
           </w:tcPr>
           <w:p>
             <w:r>
@@ -677,6 +712,13 @@
         <w:tc>
           <w:tcPr>
             <w:tcW w:w="3686" w:type="dxa"/>
+            <w:tcBorders>
+              <w:top w:val="single" w:sz="4" w:space="0" w:color="9CC2E5" w:themeColor="accent5" w:themeTint="99"/>
+              <w:left w:val="single" w:sz="4" w:space="0" w:color="9CC2E5" w:themeColor="accent5" w:themeTint="99"/>
+              <w:bottom w:val="single" w:sz="4" w:space="0" w:color="9CC2E5" w:themeColor="accent5" w:themeTint="99"/>
+              <w:right w:val="single" w:sz="4" w:space="0" w:color="9CC2E5" w:themeColor="accent5" w:themeTint="99"/>
+            </w:tcBorders>
+            <w:hideMark/>
           </w:tcPr>
           <w:p>
             <w:pPr>
@@ -690,6 +732,13 @@
         <w:tc>
           <w:tcPr>
             <w:tcW w:w="2835" w:type="dxa"/>
+            <w:tcBorders>
+              <w:top w:val="single" w:sz="4" w:space="0" w:color="9CC2E5" w:themeColor="accent5" w:themeTint="99"/>
+              <w:left w:val="single" w:sz="4" w:space="0" w:color="9CC2E5" w:themeColor="accent5" w:themeTint="99"/>
+              <w:bottom w:val="single" w:sz="4" w:space="0" w:color="9CC2E5" w:themeColor="accent5" w:themeTint="99"/>
+              <w:right w:val="single" w:sz="4" w:space="0" w:color="9CC2E5" w:themeColor="accent5" w:themeTint="99"/>
+            </w:tcBorders>
+            <w:hideMark/>
           </w:tcPr>
           <w:p>
             <w:pPr>
@@ -710,19 +759,30 @@
           <w:tcPr>
             <w:cnfStyle w:val="001000000000" w:firstRow="0" w:lastRow="0" w:firstColumn="1" w:lastColumn="0" w:oddVBand="0" w:evenVBand="0" w:oddHBand="0" w:evenHBand="0" w:firstRowFirstColumn="0" w:firstRowLastColumn="0" w:lastRowFirstColumn="0" w:lastRowLastColumn="0"/>
             <w:tcW w:w="1830" w:type="dxa"/>
-          </w:tcPr>
-          <w:p>
-            <w:r>
-              <w:t>R</w:t>
-            </w:r>
-            <w:r>
-              <w:t>3</w:t>
+            <w:tcBorders>
+              <w:top w:val="single" w:sz="4" w:space="0" w:color="9CC2E5" w:themeColor="accent5" w:themeTint="99"/>
+              <w:left w:val="single" w:sz="4" w:space="0" w:color="9CC2E5" w:themeColor="accent5" w:themeTint="99"/>
+              <w:bottom w:val="single" w:sz="4" w:space="0" w:color="9CC2E5" w:themeColor="accent5" w:themeTint="99"/>
+              <w:right w:val="single" w:sz="4" w:space="0" w:color="9CC2E5" w:themeColor="accent5" w:themeTint="99"/>
+            </w:tcBorders>
+            <w:hideMark/>
+          </w:tcPr>
+          <w:p>
+            <w:r>
+              <w:t>R3</w:t>
             </w:r>
           </w:p>
         </w:tc>
         <w:tc>
           <w:tcPr>
             <w:tcW w:w="3686" w:type="dxa"/>
+            <w:tcBorders>
+              <w:top w:val="single" w:sz="4" w:space="0" w:color="9CC2E5" w:themeColor="accent5" w:themeTint="99"/>
+              <w:left w:val="single" w:sz="4" w:space="0" w:color="9CC2E5" w:themeColor="accent5" w:themeTint="99"/>
+              <w:bottom w:val="single" w:sz="4" w:space="0" w:color="9CC2E5" w:themeColor="accent5" w:themeTint="99"/>
+              <w:right w:val="single" w:sz="4" w:space="0" w:color="9CC2E5" w:themeColor="accent5" w:themeTint="99"/>
+            </w:tcBorders>
+            <w:hideMark/>
           </w:tcPr>
           <w:p>
             <w:pPr>
@@ -736,16 +796,19 @@
         <w:tc>
           <w:tcPr>
             <w:tcW w:w="2835" w:type="dxa"/>
+            <w:tcBorders>
+              <w:top w:val="single" w:sz="4" w:space="0" w:color="9CC2E5" w:themeColor="accent5" w:themeTint="99"/>
+              <w:left w:val="single" w:sz="4" w:space="0" w:color="9CC2E5" w:themeColor="accent5" w:themeTint="99"/>
+              <w:bottom w:val="single" w:sz="4" w:space="0" w:color="9CC2E5" w:themeColor="accent5" w:themeTint="99"/>
+              <w:right w:val="single" w:sz="4" w:space="0" w:color="9CC2E5" w:themeColor="accent5" w:themeTint="99"/>
+            </w:tcBorders>
           </w:tcPr>
           <w:p>
             <w:pPr>
               <w:cnfStyle w:val="000000100000" w:firstRow="0" w:lastRow="0" w:firstColumn="0" w:lastColumn="0" w:oddVBand="0" w:evenVBand="0" w:oddHBand="1" w:evenHBand="0" w:firstRowFirstColumn="0" w:firstRowLastColumn="0" w:lastRowFirstColumn="0" w:lastRowLastColumn="0"/>
             </w:pPr>
             <w:r>
-              <w:t>R</w:t>
-            </w:r>
-            <w:r>
-              <w:t>1</w:t>
+              <w:t>R1</w:t>
             </w:r>
           </w:p>
           <w:p>
@@ -760,6 +823,13 @@
           <w:tcPr>
             <w:cnfStyle w:val="001000000000" w:firstRow="0" w:lastRow="0" w:firstColumn="1" w:lastColumn="0" w:oddVBand="0" w:evenVBand="0" w:oddHBand="0" w:evenHBand="0" w:firstRowFirstColumn="0" w:firstRowLastColumn="0" w:lastRowFirstColumn="0" w:lastRowLastColumn="0"/>
             <w:tcW w:w="1830" w:type="dxa"/>
+            <w:tcBorders>
+              <w:top w:val="single" w:sz="4" w:space="0" w:color="9CC2E5" w:themeColor="accent5" w:themeTint="99"/>
+              <w:left w:val="single" w:sz="4" w:space="0" w:color="9CC2E5" w:themeColor="accent5" w:themeTint="99"/>
+              <w:bottom w:val="single" w:sz="4" w:space="0" w:color="9CC2E5" w:themeColor="accent5" w:themeTint="99"/>
+              <w:right w:val="single" w:sz="4" w:space="0" w:color="9CC2E5" w:themeColor="accent5" w:themeTint="99"/>
+            </w:tcBorders>
+            <w:hideMark/>
           </w:tcPr>
           <w:p>
             <w:r>
@@ -770,6 +840,13 @@
         <w:tc>
           <w:tcPr>
             <w:tcW w:w="3686" w:type="dxa"/>
+            <w:tcBorders>
+              <w:top w:val="single" w:sz="4" w:space="0" w:color="9CC2E5" w:themeColor="accent5" w:themeTint="99"/>
+              <w:left w:val="single" w:sz="4" w:space="0" w:color="9CC2E5" w:themeColor="accent5" w:themeTint="99"/>
+              <w:bottom w:val="single" w:sz="4" w:space="0" w:color="9CC2E5" w:themeColor="accent5" w:themeTint="99"/>
+              <w:right w:val="single" w:sz="4" w:space="0" w:color="9CC2E5" w:themeColor="accent5" w:themeTint="99"/>
+            </w:tcBorders>
+            <w:hideMark/>
           </w:tcPr>
           <w:p>
             <w:pPr>
@@ -783,6 +860,13 @@
         <w:tc>
           <w:tcPr>
             <w:tcW w:w="2835" w:type="dxa"/>
+            <w:tcBorders>
+              <w:top w:val="single" w:sz="4" w:space="0" w:color="9CC2E5" w:themeColor="accent5" w:themeTint="99"/>
+              <w:left w:val="single" w:sz="4" w:space="0" w:color="9CC2E5" w:themeColor="accent5" w:themeTint="99"/>
+              <w:bottom w:val="single" w:sz="4" w:space="0" w:color="9CC2E5" w:themeColor="accent5" w:themeTint="99"/>
+              <w:right w:val="single" w:sz="4" w:space="0" w:color="9CC2E5" w:themeColor="accent5" w:themeTint="99"/>
+            </w:tcBorders>
+            <w:hideMark/>
           </w:tcPr>
           <w:p>
             <w:pPr>
@@ -802,6 +886,13 @@
           <w:tcPr>
             <w:cnfStyle w:val="001000000000" w:firstRow="0" w:lastRow="0" w:firstColumn="1" w:lastColumn="0" w:oddVBand="0" w:evenVBand="0" w:oddHBand="0" w:evenHBand="0" w:firstRowFirstColumn="0" w:firstRowLastColumn="0" w:lastRowFirstColumn="0" w:lastRowLastColumn="0"/>
             <w:tcW w:w="1830" w:type="dxa"/>
+            <w:tcBorders>
+              <w:top w:val="single" w:sz="4" w:space="0" w:color="9CC2E5" w:themeColor="accent5" w:themeTint="99"/>
+              <w:left w:val="single" w:sz="4" w:space="0" w:color="9CC2E5" w:themeColor="accent5" w:themeTint="99"/>
+              <w:bottom w:val="single" w:sz="4" w:space="0" w:color="9CC2E5" w:themeColor="accent5" w:themeTint="99"/>
+              <w:right w:val="single" w:sz="4" w:space="0" w:color="9CC2E5" w:themeColor="accent5" w:themeTint="99"/>
+            </w:tcBorders>
+            <w:hideMark/>
           </w:tcPr>
           <w:p>
             <w:r>
@@ -812,19 +903,33 @@
         <w:tc>
           <w:tcPr>
             <w:tcW w:w="3686" w:type="dxa"/>
+            <w:tcBorders>
+              <w:top w:val="single" w:sz="4" w:space="0" w:color="9CC2E5" w:themeColor="accent5" w:themeTint="99"/>
+              <w:left w:val="single" w:sz="4" w:space="0" w:color="9CC2E5" w:themeColor="accent5" w:themeTint="99"/>
+              <w:bottom w:val="single" w:sz="4" w:space="0" w:color="9CC2E5" w:themeColor="accent5" w:themeTint="99"/>
+              <w:right w:val="single" w:sz="4" w:space="0" w:color="9CC2E5" w:themeColor="accent5" w:themeTint="99"/>
+            </w:tcBorders>
+            <w:hideMark/>
           </w:tcPr>
           <w:p>
             <w:pPr>
               <w:cnfStyle w:val="000000100000" w:firstRow="0" w:lastRow="0" w:firstColumn="0" w:lastColumn="0" w:oddVBand="0" w:evenVBand="0" w:oddHBand="1" w:evenHBand="0" w:firstRowFirstColumn="0" w:firstRowLastColumn="0" w:lastRowFirstColumn="0" w:lastRowLastColumn="0"/>
             </w:pPr>
             <w:r>
-              <w:t>Create account by admin</w:t>
+              <w:t>Create account (Set Roles)</w:t>
             </w:r>
           </w:p>
         </w:tc>
         <w:tc>
           <w:tcPr>
             <w:tcW w:w="2835" w:type="dxa"/>
+            <w:tcBorders>
+              <w:top w:val="single" w:sz="4" w:space="0" w:color="9CC2E5" w:themeColor="accent5" w:themeTint="99"/>
+              <w:left w:val="single" w:sz="4" w:space="0" w:color="9CC2E5" w:themeColor="accent5" w:themeTint="99"/>
+              <w:bottom w:val="single" w:sz="4" w:space="0" w:color="9CC2E5" w:themeColor="accent5" w:themeTint="99"/>
+              <w:right w:val="single" w:sz="4" w:space="0" w:color="9CC2E5" w:themeColor="accent5" w:themeTint="99"/>
+            </w:tcBorders>
+            <w:hideMark/>
           </w:tcPr>
           <w:p>
             <w:pPr>
@@ -841,6 +946,13 @@
           <w:tcPr>
             <w:cnfStyle w:val="001000000000" w:firstRow="0" w:lastRow="0" w:firstColumn="1" w:lastColumn="0" w:oddVBand="0" w:evenVBand="0" w:oddHBand="0" w:evenHBand="0" w:firstRowFirstColumn="0" w:firstRowLastColumn="0" w:lastRowFirstColumn="0" w:lastRowLastColumn="0"/>
             <w:tcW w:w="1830" w:type="dxa"/>
+            <w:tcBorders>
+              <w:top w:val="single" w:sz="4" w:space="0" w:color="9CC2E5" w:themeColor="accent5" w:themeTint="99"/>
+              <w:left w:val="single" w:sz="4" w:space="0" w:color="9CC2E5" w:themeColor="accent5" w:themeTint="99"/>
+              <w:bottom w:val="single" w:sz="4" w:space="0" w:color="9CC2E5" w:themeColor="accent5" w:themeTint="99"/>
+              <w:right w:val="single" w:sz="4" w:space="0" w:color="9CC2E5" w:themeColor="accent5" w:themeTint="99"/>
+            </w:tcBorders>
+            <w:hideMark/>
           </w:tcPr>
           <w:p>
             <w:r>
@@ -851,6 +963,13 @@
         <w:tc>
           <w:tcPr>
             <w:tcW w:w="3686" w:type="dxa"/>
+            <w:tcBorders>
+              <w:top w:val="single" w:sz="4" w:space="0" w:color="9CC2E5" w:themeColor="accent5" w:themeTint="99"/>
+              <w:left w:val="single" w:sz="4" w:space="0" w:color="9CC2E5" w:themeColor="accent5" w:themeTint="99"/>
+              <w:bottom w:val="single" w:sz="4" w:space="0" w:color="9CC2E5" w:themeColor="accent5" w:themeTint="99"/>
+              <w:right w:val="single" w:sz="4" w:space="0" w:color="9CC2E5" w:themeColor="accent5" w:themeTint="99"/>
+            </w:tcBorders>
+            <w:hideMark/>
           </w:tcPr>
           <w:p>
             <w:pPr>
@@ -864,6 +983,13 @@
         <w:tc>
           <w:tcPr>
             <w:tcW w:w="2835" w:type="dxa"/>
+            <w:tcBorders>
+              <w:top w:val="single" w:sz="4" w:space="0" w:color="9CC2E5" w:themeColor="accent5" w:themeTint="99"/>
+              <w:left w:val="single" w:sz="4" w:space="0" w:color="9CC2E5" w:themeColor="accent5" w:themeTint="99"/>
+              <w:bottom w:val="single" w:sz="4" w:space="0" w:color="9CC2E5" w:themeColor="accent5" w:themeTint="99"/>
+              <w:right w:val="single" w:sz="4" w:space="0" w:color="9CC2E5" w:themeColor="accent5" w:themeTint="99"/>
+            </w:tcBorders>
+            <w:hideMark/>
           </w:tcPr>
           <w:p>
             <w:pPr>
@@ -883,6 +1009,13 @@
           <w:tcPr>
             <w:cnfStyle w:val="001000000000" w:firstRow="0" w:lastRow="0" w:firstColumn="1" w:lastColumn="0" w:oddVBand="0" w:evenVBand="0" w:oddHBand="0" w:evenHBand="0" w:firstRowFirstColumn="0" w:firstRowLastColumn="0" w:lastRowFirstColumn="0" w:lastRowLastColumn="0"/>
             <w:tcW w:w="1830" w:type="dxa"/>
+            <w:tcBorders>
+              <w:top w:val="single" w:sz="4" w:space="0" w:color="9CC2E5" w:themeColor="accent5" w:themeTint="99"/>
+              <w:left w:val="single" w:sz="4" w:space="0" w:color="9CC2E5" w:themeColor="accent5" w:themeTint="99"/>
+              <w:bottom w:val="single" w:sz="4" w:space="0" w:color="9CC2E5" w:themeColor="accent5" w:themeTint="99"/>
+              <w:right w:val="single" w:sz="4" w:space="0" w:color="9CC2E5" w:themeColor="accent5" w:themeTint="99"/>
+            </w:tcBorders>
+            <w:hideMark/>
           </w:tcPr>
           <w:p>
             <w:r>
@@ -893,6 +1026,13 @@
         <w:tc>
           <w:tcPr>
             <w:tcW w:w="3686" w:type="dxa"/>
+            <w:tcBorders>
+              <w:top w:val="single" w:sz="4" w:space="0" w:color="9CC2E5" w:themeColor="accent5" w:themeTint="99"/>
+              <w:left w:val="single" w:sz="4" w:space="0" w:color="9CC2E5" w:themeColor="accent5" w:themeTint="99"/>
+              <w:bottom w:val="single" w:sz="4" w:space="0" w:color="9CC2E5" w:themeColor="accent5" w:themeTint="99"/>
+              <w:right w:val="single" w:sz="4" w:space="0" w:color="9CC2E5" w:themeColor="accent5" w:themeTint="99"/>
+            </w:tcBorders>
+            <w:hideMark/>
           </w:tcPr>
           <w:p>
             <w:pPr>
@@ -906,6 +1046,13 @@
         <w:tc>
           <w:tcPr>
             <w:tcW w:w="2835" w:type="dxa"/>
+            <w:tcBorders>
+              <w:top w:val="single" w:sz="4" w:space="0" w:color="9CC2E5" w:themeColor="accent5" w:themeTint="99"/>
+              <w:left w:val="single" w:sz="4" w:space="0" w:color="9CC2E5" w:themeColor="accent5" w:themeTint="99"/>
+              <w:bottom w:val="single" w:sz="4" w:space="0" w:color="9CC2E5" w:themeColor="accent5" w:themeTint="99"/>
+              <w:right w:val="single" w:sz="4" w:space="0" w:color="9CC2E5" w:themeColor="accent5" w:themeTint="99"/>
+            </w:tcBorders>
+            <w:hideMark/>
           </w:tcPr>
           <w:p>
             <w:pPr>
@@ -922,6 +1069,13 @@
           <w:tcPr>
             <w:cnfStyle w:val="001000000000" w:firstRow="0" w:lastRow="0" w:firstColumn="1" w:lastColumn="0" w:oddVBand="0" w:evenVBand="0" w:oddHBand="0" w:evenHBand="0" w:firstRowFirstColumn="0" w:firstRowLastColumn="0" w:lastRowFirstColumn="0" w:lastRowLastColumn="0"/>
             <w:tcW w:w="1830" w:type="dxa"/>
+            <w:tcBorders>
+              <w:top w:val="single" w:sz="4" w:space="0" w:color="9CC2E5" w:themeColor="accent5" w:themeTint="99"/>
+              <w:left w:val="single" w:sz="4" w:space="0" w:color="9CC2E5" w:themeColor="accent5" w:themeTint="99"/>
+              <w:bottom w:val="single" w:sz="4" w:space="0" w:color="9CC2E5" w:themeColor="accent5" w:themeTint="99"/>
+              <w:right w:val="single" w:sz="4" w:space="0" w:color="9CC2E5" w:themeColor="accent5" w:themeTint="99"/>
+            </w:tcBorders>
+            <w:hideMark/>
           </w:tcPr>
           <w:p>
             <w:r>
@@ -932,26 +1086,40 @@
         <w:tc>
           <w:tcPr>
             <w:tcW w:w="3686" w:type="dxa"/>
+            <w:tcBorders>
+              <w:top w:val="single" w:sz="4" w:space="0" w:color="9CC2E5" w:themeColor="accent5" w:themeTint="99"/>
+              <w:left w:val="single" w:sz="4" w:space="0" w:color="9CC2E5" w:themeColor="accent5" w:themeTint="99"/>
+              <w:bottom w:val="single" w:sz="4" w:space="0" w:color="9CC2E5" w:themeColor="accent5" w:themeTint="99"/>
+              <w:right w:val="single" w:sz="4" w:space="0" w:color="9CC2E5" w:themeColor="accent5" w:themeTint="99"/>
+            </w:tcBorders>
+            <w:hideMark/>
           </w:tcPr>
           <w:p>
             <w:pPr>
               <w:cnfStyle w:val="000000000000" w:firstRow="0" w:lastRow="0" w:firstColumn="0" w:lastColumn="0" w:oddVBand="0" w:evenVBand="0" w:oddHBand="0" w:evenHBand="0" w:firstRowFirstColumn="0" w:firstRowLastColumn="0" w:lastRowFirstColumn="0" w:lastRowLastColumn="0"/>
             </w:pPr>
             <w:r>
-              <w:t>Create account by employees for membership</w:t>
+              <w:t>Connect the printer (output)</w:t>
             </w:r>
           </w:p>
         </w:tc>
         <w:tc>
           <w:tcPr>
             <w:tcW w:w="2835" w:type="dxa"/>
+            <w:tcBorders>
+              <w:top w:val="single" w:sz="4" w:space="0" w:color="9CC2E5" w:themeColor="accent5" w:themeTint="99"/>
+              <w:left w:val="single" w:sz="4" w:space="0" w:color="9CC2E5" w:themeColor="accent5" w:themeTint="99"/>
+              <w:bottom w:val="single" w:sz="4" w:space="0" w:color="9CC2E5" w:themeColor="accent5" w:themeTint="99"/>
+              <w:right w:val="single" w:sz="4" w:space="0" w:color="9CC2E5" w:themeColor="accent5" w:themeTint="99"/>
+            </w:tcBorders>
+            <w:hideMark/>
           </w:tcPr>
           <w:p>
             <w:pPr>
               <w:cnfStyle w:val="000000000000" w:firstRow="0" w:lastRow="0" w:firstColumn="0" w:lastColumn="0" w:oddVBand="0" w:evenVBand="0" w:oddHBand="0" w:evenHBand="0" w:firstRowFirstColumn="0" w:firstRowLastColumn="0" w:lastRowFirstColumn="0" w:lastRowLastColumn="0"/>
             </w:pPr>
             <w:r>
-              <w:t>No</w:t>
+              <w:t>R3</w:t>
             </w:r>
           </w:p>
         </w:tc>
@@ -964,27 +1132,364 @@
           <w:tcPr>
             <w:cnfStyle w:val="001000000000" w:firstRow="0" w:lastRow="0" w:firstColumn="1" w:lastColumn="0" w:oddVBand="0" w:evenVBand="0" w:oddHBand="0" w:evenHBand="0" w:firstRowFirstColumn="0" w:firstRowLastColumn="0" w:lastRowFirstColumn="0" w:lastRowLastColumn="0"/>
             <w:tcW w:w="1830" w:type="dxa"/>
-          </w:tcPr>
-          <w:p/>
+            <w:tcBorders>
+              <w:top w:val="single" w:sz="4" w:space="0" w:color="9CC2E5" w:themeColor="accent5" w:themeTint="99"/>
+              <w:left w:val="single" w:sz="4" w:space="0" w:color="9CC2E5" w:themeColor="accent5" w:themeTint="99"/>
+              <w:bottom w:val="single" w:sz="4" w:space="0" w:color="9CC2E5" w:themeColor="accent5" w:themeTint="99"/>
+              <w:right w:val="single" w:sz="4" w:space="0" w:color="9CC2E5" w:themeColor="accent5" w:themeTint="99"/>
+            </w:tcBorders>
+            <w:hideMark/>
+          </w:tcPr>
+          <w:p>
+            <w:r>
+              <w:t>R9</w:t>
+            </w:r>
+          </w:p>
         </w:tc>
         <w:tc>
           <w:tcPr>
             <w:tcW w:w="3686" w:type="dxa"/>
+            <w:tcBorders>
+              <w:top w:val="single" w:sz="4" w:space="0" w:color="9CC2E5" w:themeColor="accent5" w:themeTint="99"/>
+              <w:left w:val="single" w:sz="4" w:space="0" w:color="9CC2E5" w:themeColor="accent5" w:themeTint="99"/>
+              <w:bottom w:val="single" w:sz="4" w:space="0" w:color="9CC2E5" w:themeColor="accent5" w:themeTint="99"/>
+              <w:right w:val="single" w:sz="4" w:space="0" w:color="9CC2E5" w:themeColor="accent5" w:themeTint="99"/>
+            </w:tcBorders>
+            <w:hideMark/>
           </w:tcPr>
           <w:p>
             <w:pPr>
               <w:cnfStyle w:val="000000100000" w:firstRow="0" w:lastRow="0" w:firstColumn="0" w:lastColumn="0" w:oddVBand="0" w:evenVBand="0" w:oddHBand="1" w:evenHBand="0" w:firstRowFirstColumn="0" w:firstRowLastColumn="0" w:lastRowFirstColumn="0" w:lastRowLastColumn="0"/>
             </w:pPr>
+            <w:r>
+              <w:t xml:space="preserve">Check members ship </w:t>
+            </w:r>
           </w:p>
         </w:tc>
         <w:tc>
           <w:tcPr>
             <w:tcW w:w="2835" w:type="dxa"/>
+            <w:tcBorders>
+              <w:top w:val="single" w:sz="4" w:space="0" w:color="9CC2E5" w:themeColor="accent5" w:themeTint="99"/>
+              <w:left w:val="single" w:sz="4" w:space="0" w:color="9CC2E5" w:themeColor="accent5" w:themeTint="99"/>
+              <w:bottom w:val="single" w:sz="4" w:space="0" w:color="9CC2E5" w:themeColor="accent5" w:themeTint="99"/>
+              <w:right w:val="single" w:sz="4" w:space="0" w:color="9CC2E5" w:themeColor="accent5" w:themeTint="99"/>
+            </w:tcBorders>
+            <w:hideMark/>
           </w:tcPr>
           <w:p>
             <w:pPr>
               <w:cnfStyle w:val="000000100000" w:firstRow="0" w:lastRow="0" w:firstColumn="0" w:lastColumn="0" w:oddVBand="0" w:evenVBand="0" w:oddHBand="1" w:evenHBand="0" w:firstRowFirstColumn="0" w:firstRowLastColumn="0" w:lastRowFirstColumn="0" w:lastRowLastColumn="0"/>
             </w:pPr>
+            <w:r>
+              <w:t>R5</w:t>
+            </w:r>
+          </w:p>
+        </w:tc>
+      </w:tr>
+      <w:tr>
+        <w:tc>
+          <w:tcPr>
+            <w:cnfStyle w:val="001000000000" w:firstRow="0" w:lastRow="0" w:firstColumn="1" w:lastColumn="0" w:oddVBand="0" w:evenVBand="0" w:oddHBand="0" w:evenHBand="0" w:firstRowFirstColumn="0" w:firstRowLastColumn="0" w:lastRowFirstColumn="0" w:lastRowLastColumn="0"/>
+            <w:tcW w:w="1830" w:type="dxa"/>
+            <w:tcBorders>
+              <w:top w:val="single" w:sz="4" w:space="0" w:color="9CC2E5" w:themeColor="accent5" w:themeTint="99"/>
+              <w:left w:val="single" w:sz="4" w:space="0" w:color="9CC2E5" w:themeColor="accent5" w:themeTint="99"/>
+              <w:bottom w:val="single" w:sz="4" w:space="0" w:color="9CC2E5" w:themeColor="accent5" w:themeTint="99"/>
+              <w:right w:val="single" w:sz="4" w:space="0" w:color="9CC2E5" w:themeColor="accent5" w:themeTint="99"/>
+            </w:tcBorders>
+            <w:hideMark/>
+          </w:tcPr>
+          <w:p>
+            <w:r>
+              <w:t>R10</w:t>
+            </w:r>
+          </w:p>
+        </w:tc>
+        <w:tc>
+          <w:tcPr>
+            <w:tcW w:w="3686" w:type="dxa"/>
+            <w:tcBorders>
+              <w:top w:val="single" w:sz="4" w:space="0" w:color="9CC2E5" w:themeColor="accent5" w:themeTint="99"/>
+              <w:left w:val="single" w:sz="4" w:space="0" w:color="9CC2E5" w:themeColor="accent5" w:themeTint="99"/>
+              <w:bottom w:val="single" w:sz="4" w:space="0" w:color="9CC2E5" w:themeColor="accent5" w:themeTint="99"/>
+              <w:right w:val="single" w:sz="4" w:space="0" w:color="9CC2E5" w:themeColor="accent5" w:themeTint="99"/>
+            </w:tcBorders>
+            <w:hideMark/>
+          </w:tcPr>
+          <w:p>
+            <w:pPr>
+              <w:cnfStyle w:val="000000000000" w:firstRow="0" w:lastRow="0" w:firstColumn="0" w:lastColumn="0" w:oddVBand="0" w:evenVBand="0" w:oddHBand="0" w:evenHBand="0" w:firstRowFirstColumn="0" w:firstRowLastColumn="0" w:lastRowFirstColumn="0" w:lastRowLastColumn="0"/>
+            </w:pPr>
+            <w:r>
+              <w:t xml:space="preserve">Bonus points </w:t>
+            </w:r>
+          </w:p>
+        </w:tc>
+        <w:tc>
+          <w:tcPr>
+            <w:tcW w:w="2835" w:type="dxa"/>
+            <w:tcBorders>
+              <w:top w:val="single" w:sz="4" w:space="0" w:color="9CC2E5" w:themeColor="accent5" w:themeTint="99"/>
+              <w:left w:val="single" w:sz="4" w:space="0" w:color="9CC2E5" w:themeColor="accent5" w:themeTint="99"/>
+              <w:bottom w:val="single" w:sz="4" w:space="0" w:color="9CC2E5" w:themeColor="accent5" w:themeTint="99"/>
+              <w:right w:val="single" w:sz="4" w:space="0" w:color="9CC2E5" w:themeColor="accent5" w:themeTint="99"/>
+            </w:tcBorders>
+            <w:hideMark/>
+          </w:tcPr>
+          <w:p>
+            <w:pPr>
+              <w:cnfStyle w:val="000000000000" w:firstRow="0" w:lastRow="0" w:firstColumn="0" w:lastColumn="0" w:oddVBand="0" w:evenVBand="0" w:oddHBand="0" w:evenHBand="0" w:firstRowFirstColumn="0" w:firstRowLastColumn="0" w:lastRowFirstColumn="0" w:lastRowLastColumn="0"/>
+            </w:pPr>
+            <w:r>
+              <w:t>R3, R9</w:t>
+            </w:r>
+          </w:p>
+        </w:tc>
+      </w:tr>
+      <w:tr>
+        <w:trPr>
+          <w:cnfStyle w:val="000000100000" w:firstRow="0" w:lastRow="0" w:firstColumn="0" w:lastColumn="0" w:oddVBand="0" w:evenVBand="0" w:oddHBand="1" w:evenHBand="0" w:firstRowFirstColumn="0" w:firstRowLastColumn="0" w:lastRowFirstColumn="0" w:lastRowLastColumn="0"/>
+        </w:trPr>
+        <w:tc>
+          <w:tcPr>
+            <w:cnfStyle w:val="001000000000" w:firstRow="0" w:lastRow="0" w:firstColumn="1" w:lastColumn="0" w:oddVBand="0" w:evenVBand="0" w:oddHBand="0" w:evenHBand="0" w:firstRowFirstColumn="0" w:firstRowLastColumn="0" w:lastRowFirstColumn="0" w:lastRowLastColumn="0"/>
+            <w:tcW w:w="1830" w:type="dxa"/>
+            <w:tcBorders>
+              <w:top w:val="single" w:sz="4" w:space="0" w:color="9CC2E5" w:themeColor="accent5" w:themeTint="99"/>
+              <w:left w:val="single" w:sz="4" w:space="0" w:color="9CC2E5" w:themeColor="accent5" w:themeTint="99"/>
+              <w:bottom w:val="single" w:sz="4" w:space="0" w:color="9CC2E5" w:themeColor="accent5" w:themeTint="99"/>
+              <w:right w:val="single" w:sz="4" w:space="0" w:color="9CC2E5" w:themeColor="accent5" w:themeTint="99"/>
+            </w:tcBorders>
+            <w:hideMark/>
+          </w:tcPr>
+          <w:p>
+            <w:r>
+              <w:t>R11</w:t>
+            </w:r>
+          </w:p>
+        </w:tc>
+        <w:tc>
+          <w:tcPr>
+            <w:tcW w:w="3686" w:type="dxa"/>
+            <w:tcBorders>
+              <w:top w:val="single" w:sz="4" w:space="0" w:color="9CC2E5" w:themeColor="accent5" w:themeTint="99"/>
+              <w:left w:val="single" w:sz="4" w:space="0" w:color="9CC2E5" w:themeColor="accent5" w:themeTint="99"/>
+              <w:bottom w:val="single" w:sz="4" w:space="0" w:color="9CC2E5" w:themeColor="accent5" w:themeTint="99"/>
+              <w:right w:val="single" w:sz="4" w:space="0" w:color="9CC2E5" w:themeColor="accent5" w:themeTint="99"/>
+            </w:tcBorders>
+            <w:hideMark/>
+          </w:tcPr>
+          <w:p>
+            <w:pPr>
+              <w:cnfStyle w:val="000000100000" w:firstRow="0" w:lastRow="0" w:firstColumn="0" w:lastColumn="0" w:oddVBand="0" w:evenVBand="0" w:oddHBand="1" w:evenHBand="0" w:firstRowFirstColumn="0" w:firstRowLastColumn="0" w:lastRowFirstColumn="0" w:lastRowLastColumn="0"/>
+            </w:pPr>
+            <w:r>
+              <w:t>Set price for products on e-commerce platform</w:t>
+            </w:r>
+          </w:p>
+        </w:tc>
+        <w:tc>
+          <w:tcPr>
+            <w:tcW w:w="2835" w:type="dxa"/>
+            <w:tcBorders>
+              <w:top w:val="single" w:sz="4" w:space="0" w:color="9CC2E5" w:themeColor="accent5" w:themeTint="99"/>
+              <w:left w:val="single" w:sz="4" w:space="0" w:color="9CC2E5" w:themeColor="accent5" w:themeTint="99"/>
+              <w:bottom w:val="single" w:sz="4" w:space="0" w:color="9CC2E5" w:themeColor="accent5" w:themeTint="99"/>
+              <w:right w:val="single" w:sz="4" w:space="0" w:color="9CC2E5" w:themeColor="accent5" w:themeTint="99"/>
+            </w:tcBorders>
+            <w:hideMark/>
+          </w:tcPr>
+          <w:p>
+            <w:pPr>
+              <w:cnfStyle w:val="000000100000" w:firstRow="0" w:lastRow="0" w:firstColumn="0" w:lastColumn="0" w:oddVBand="0" w:evenVBand="0" w:oddHBand="1" w:evenHBand="0" w:firstRowFirstColumn="0" w:firstRowLastColumn="0" w:lastRowFirstColumn="0" w:lastRowLastColumn="0"/>
+            </w:pPr>
+            <w:r>
+              <w:t>R1</w:t>
+            </w:r>
+          </w:p>
+        </w:tc>
+      </w:tr>
+      <w:tr>
+        <w:tc>
+          <w:tcPr>
+            <w:cnfStyle w:val="001000000000" w:firstRow="0" w:lastRow="0" w:firstColumn="1" w:lastColumn="0" w:oddVBand="0" w:evenVBand="0" w:oddHBand="0" w:evenHBand="0" w:firstRowFirstColumn="0" w:firstRowLastColumn="0" w:lastRowFirstColumn="0" w:lastRowLastColumn="0"/>
+            <w:tcW w:w="1830" w:type="dxa"/>
+            <w:tcBorders>
+              <w:top w:val="single" w:sz="4" w:space="0" w:color="9CC2E5" w:themeColor="accent5" w:themeTint="99"/>
+              <w:left w:val="single" w:sz="4" w:space="0" w:color="9CC2E5" w:themeColor="accent5" w:themeTint="99"/>
+              <w:bottom w:val="single" w:sz="4" w:space="0" w:color="9CC2E5" w:themeColor="accent5" w:themeTint="99"/>
+              <w:right w:val="single" w:sz="4" w:space="0" w:color="9CC2E5" w:themeColor="accent5" w:themeTint="99"/>
+            </w:tcBorders>
+            <w:hideMark/>
+          </w:tcPr>
+          <w:p>
+            <w:r>
+              <w:t>R12</w:t>
+            </w:r>
+          </w:p>
+        </w:tc>
+        <w:tc>
+          <w:tcPr>
+            <w:tcW w:w="3686" w:type="dxa"/>
+            <w:tcBorders>
+              <w:top w:val="single" w:sz="4" w:space="0" w:color="9CC2E5" w:themeColor="accent5" w:themeTint="99"/>
+              <w:left w:val="single" w:sz="4" w:space="0" w:color="9CC2E5" w:themeColor="accent5" w:themeTint="99"/>
+              <w:bottom w:val="single" w:sz="4" w:space="0" w:color="9CC2E5" w:themeColor="accent5" w:themeTint="99"/>
+              <w:right w:val="single" w:sz="4" w:space="0" w:color="9CC2E5" w:themeColor="accent5" w:themeTint="99"/>
+            </w:tcBorders>
+            <w:hideMark/>
+          </w:tcPr>
+          <w:p>
+            <w:pPr>
+              <w:cnfStyle w:val="000000000000" w:firstRow="0" w:lastRow="0" w:firstColumn="0" w:lastColumn="0" w:oddVBand="0" w:evenVBand="0" w:oddHBand="0" w:evenHBand="0" w:firstRowFirstColumn="0" w:firstRowLastColumn="0" w:lastRowFirstColumn="0" w:lastRowLastColumn="0"/>
+            </w:pPr>
+            <w:r>
+              <w:t>Send SMS or Email to confirm orders</w:t>
+            </w:r>
+          </w:p>
+        </w:tc>
+        <w:tc>
+          <w:tcPr>
+            <w:tcW w:w="2835" w:type="dxa"/>
+            <w:tcBorders>
+              <w:top w:val="single" w:sz="4" w:space="0" w:color="9CC2E5" w:themeColor="accent5" w:themeTint="99"/>
+              <w:left w:val="single" w:sz="4" w:space="0" w:color="9CC2E5" w:themeColor="accent5" w:themeTint="99"/>
+              <w:bottom w:val="single" w:sz="4" w:space="0" w:color="9CC2E5" w:themeColor="accent5" w:themeTint="99"/>
+              <w:right w:val="single" w:sz="4" w:space="0" w:color="9CC2E5" w:themeColor="accent5" w:themeTint="99"/>
+            </w:tcBorders>
+            <w:hideMark/>
+          </w:tcPr>
+          <w:p>
+            <w:pPr>
+              <w:cnfStyle w:val="000000000000" w:firstRow="0" w:lastRow="0" w:firstColumn="0" w:lastColumn="0" w:oddVBand="0" w:evenVBand="0" w:oddHBand="0" w:evenHBand="0" w:firstRowFirstColumn="0" w:firstRowLastColumn="0" w:lastRowFirstColumn="0" w:lastRowLastColumn="0"/>
+            </w:pPr>
+            <w:r>
+              <w:t>R3</w:t>
+            </w:r>
+          </w:p>
+        </w:tc>
+      </w:tr>
+      <w:tr>
+        <w:trPr>
+          <w:cnfStyle w:val="000000100000" w:firstRow="0" w:lastRow="0" w:firstColumn="0" w:lastColumn="0" w:oddVBand="0" w:evenVBand="0" w:oddHBand="1" w:evenHBand="0" w:firstRowFirstColumn="0" w:firstRowLastColumn="0" w:lastRowFirstColumn="0" w:lastRowLastColumn="0"/>
+        </w:trPr>
+        <w:tc>
+          <w:tcPr>
+            <w:cnfStyle w:val="001000000000" w:firstRow="0" w:lastRow="0" w:firstColumn="1" w:lastColumn="0" w:oddVBand="0" w:evenVBand="0" w:oddHBand="0" w:evenHBand="0" w:firstRowFirstColumn="0" w:firstRowLastColumn="0" w:lastRowFirstColumn="0" w:lastRowLastColumn="0"/>
+            <w:tcW w:w="1830" w:type="dxa"/>
+            <w:tcBorders>
+              <w:top w:val="single" w:sz="4" w:space="0" w:color="9CC2E5" w:themeColor="accent5" w:themeTint="99"/>
+              <w:left w:val="single" w:sz="4" w:space="0" w:color="9CC2E5" w:themeColor="accent5" w:themeTint="99"/>
+              <w:bottom w:val="single" w:sz="4" w:space="0" w:color="9CC2E5" w:themeColor="accent5" w:themeTint="99"/>
+              <w:right w:val="single" w:sz="4" w:space="0" w:color="9CC2E5" w:themeColor="accent5" w:themeTint="99"/>
+            </w:tcBorders>
+            <w:hideMark/>
+          </w:tcPr>
+          <w:p>
+            <w:r>
+              <w:t>R13</w:t>
+            </w:r>
+          </w:p>
+        </w:tc>
+        <w:tc>
+          <w:tcPr>
+            <w:tcW w:w="3686" w:type="dxa"/>
+            <w:tcBorders>
+              <w:top w:val="single" w:sz="4" w:space="0" w:color="9CC2E5" w:themeColor="accent5" w:themeTint="99"/>
+              <w:left w:val="single" w:sz="4" w:space="0" w:color="9CC2E5" w:themeColor="accent5" w:themeTint="99"/>
+              <w:bottom w:val="single" w:sz="4" w:space="0" w:color="9CC2E5" w:themeColor="accent5" w:themeTint="99"/>
+              <w:right w:val="single" w:sz="4" w:space="0" w:color="9CC2E5" w:themeColor="accent5" w:themeTint="99"/>
+            </w:tcBorders>
+            <w:hideMark/>
+          </w:tcPr>
+          <w:p>
+            <w:pPr>
+              <w:cnfStyle w:val="000000100000" w:firstRow="0" w:lastRow="0" w:firstColumn="0" w:lastColumn="0" w:oddVBand="0" w:evenVBand="0" w:oddHBand="1" w:evenHBand="0" w:firstRowFirstColumn="0" w:firstRowLastColumn="0" w:lastRowFirstColumn="0" w:lastRowLastColumn="0"/>
+            </w:pPr>
+            <w:r>
+              <w:t>Block staff editing or deleting old data</w:t>
+            </w:r>
+          </w:p>
+        </w:tc>
+        <w:tc>
+          <w:tcPr>
+            <w:tcW w:w="2835" w:type="dxa"/>
+            <w:tcBorders>
+              <w:top w:val="single" w:sz="4" w:space="0" w:color="9CC2E5" w:themeColor="accent5" w:themeTint="99"/>
+              <w:left w:val="single" w:sz="4" w:space="0" w:color="9CC2E5" w:themeColor="accent5" w:themeTint="99"/>
+              <w:bottom w:val="single" w:sz="4" w:space="0" w:color="9CC2E5" w:themeColor="accent5" w:themeTint="99"/>
+              <w:right w:val="single" w:sz="4" w:space="0" w:color="9CC2E5" w:themeColor="accent5" w:themeTint="99"/>
+            </w:tcBorders>
+            <w:hideMark/>
+          </w:tcPr>
+          <w:p>
+            <w:pPr>
+              <w:cnfStyle w:val="000000100000" w:firstRow="0" w:lastRow="0" w:firstColumn="0" w:lastColumn="0" w:oddVBand="0" w:evenVBand="0" w:oddHBand="1" w:evenHBand="0" w:firstRowFirstColumn="0" w:firstRowLastColumn="0" w:lastRowFirstColumn="0" w:lastRowLastColumn="0"/>
+            </w:pPr>
+            <w:r>
+              <w:t>R1, R3</w:t>
+            </w:r>
+          </w:p>
+        </w:tc>
+      </w:tr>
+      <w:tr>
+        <w:tc>
+          <w:tcPr>
+            <w:cnfStyle w:val="001000000000" w:firstRow="0" w:lastRow="0" w:firstColumn="1" w:lastColumn="0" w:oddVBand="0" w:evenVBand="0" w:oddHBand="0" w:evenHBand="0" w:firstRowFirstColumn="0" w:firstRowLastColumn="0" w:lastRowFirstColumn="0" w:lastRowLastColumn="0"/>
+            <w:tcW w:w="1830" w:type="dxa"/>
+            <w:tcBorders>
+              <w:top w:val="single" w:sz="4" w:space="0" w:color="9CC2E5" w:themeColor="accent5" w:themeTint="99"/>
+              <w:left w:val="single" w:sz="4" w:space="0" w:color="9CC2E5" w:themeColor="accent5" w:themeTint="99"/>
+              <w:bottom w:val="single" w:sz="4" w:space="0" w:color="9CC2E5" w:themeColor="accent5" w:themeTint="99"/>
+              <w:right w:val="single" w:sz="4" w:space="0" w:color="9CC2E5" w:themeColor="accent5" w:themeTint="99"/>
+            </w:tcBorders>
+            <w:hideMark/>
+          </w:tcPr>
+          <w:p>
+            <w:r>
+              <w:t>R14</w:t>
+            </w:r>
+          </w:p>
+        </w:tc>
+        <w:tc>
+          <w:tcPr>
+            <w:tcW w:w="3686" w:type="dxa"/>
+            <w:tcBorders>
+              <w:top w:val="single" w:sz="4" w:space="0" w:color="9CC2E5" w:themeColor="accent5" w:themeTint="99"/>
+              <w:left w:val="single" w:sz="4" w:space="0" w:color="9CC2E5" w:themeColor="accent5" w:themeTint="99"/>
+              <w:bottom w:val="single" w:sz="4" w:space="0" w:color="9CC2E5" w:themeColor="accent5" w:themeTint="99"/>
+              <w:right w:val="single" w:sz="4" w:space="0" w:color="9CC2E5" w:themeColor="accent5" w:themeTint="99"/>
+            </w:tcBorders>
+            <w:hideMark/>
+          </w:tcPr>
+          <w:p>
+            <w:pPr>
+              <w:cnfStyle w:val="000000000000" w:firstRow="0" w:lastRow="0" w:firstColumn="0" w:lastColumn="0" w:oddVBand="0" w:evenVBand="0" w:oddHBand="0" w:evenHBand="0" w:firstRowFirstColumn="0" w:firstRowLastColumn="0" w:lastRowFirstColumn="0" w:lastRowLastColumn="0"/>
+            </w:pPr>
+            <w:r>
+              <w:t>Business Report</w:t>
+            </w:r>
+          </w:p>
+        </w:tc>
+        <w:tc>
+          <w:tcPr>
+            <w:tcW w:w="2835" w:type="dxa"/>
+            <w:tcBorders>
+              <w:top w:val="single" w:sz="4" w:space="0" w:color="9CC2E5" w:themeColor="accent5" w:themeTint="99"/>
+              <w:left w:val="single" w:sz="4" w:space="0" w:color="9CC2E5" w:themeColor="accent5" w:themeTint="99"/>
+              <w:bottom w:val="single" w:sz="4" w:space="0" w:color="9CC2E5" w:themeColor="accent5" w:themeTint="99"/>
+              <w:right w:val="single" w:sz="4" w:space="0" w:color="9CC2E5" w:themeColor="accent5" w:themeTint="99"/>
+            </w:tcBorders>
+            <w:hideMark/>
+          </w:tcPr>
+          <w:p>
+            <w:pPr>
+              <w:cnfStyle w:val="000000000000" w:firstRow="0" w:lastRow="0" w:firstColumn="0" w:lastColumn="0" w:oddVBand="0" w:evenVBand="0" w:oddHBand="0" w:evenHBand="0" w:firstRowFirstColumn="0" w:firstRowLastColumn="0" w:lastRowFirstColumn="0" w:lastRowLastColumn="0"/>
+            </w:pPr>
+            <w:r>
+              <w:t>No</w:t>
+            </w:r>
           </w:p>
         </w:tc>
       </w:tr>
@@ -1003,8 +1508,9 @@
         <w:pStyle w:val="Heading2"/>
         <w:numPr>
           <w:ilvl w:val="0"/>
-          <w:numId w:val="6"/>
+          <w:numId w:val="7"/>
         </w:numPr>
+        <w:ind w:left="1800"/>
         <w:rPr>
           <w:rFonts w:asciiTheme="minorHAnsi" w:hAnsiTheme="minorHAnsi" w:cstheme="minorHAnsi"/>
           <w:color w:val="auto"/>
@@ -1027,8 +1533,9 @@
         <w:pStyle w:val="ListParagraph"/>
         <w:numPr>
           <w:ilvl w:val="0"/>
-          <w:numId w:val="6"/>
+          <w:numId w:val="7"/>
         </w:numPr>
+        <w:spacing w:line="256" w:lineRule="auto"/>
         <w:rPr>
           <w:rFonts w:cstheme="minorHAnsi"/>
           <w:sz w:val="24"/>
@@ -1049,8 +1556,9 @@
         <w:pStyle w:val="ListParagraph"/>
         <w:numPr>
           <w:ilvl w:val="0"/>
-          <w:numId w:val="6"/>
+          <w:numId w:val="7"/>
         </w:numPr>
+        <w:spacing w:line="256" w:lineRule="auto"/>
         <w:rPr>
           <w:rFonts w:cstheme="minorHAnsi"/>
           <w:sz w:val="24"/>
@@ -1071,8 +1579,9 @@
         <w:pStyle w:val="ListParagraph"/>
         <w:numPr>
           <w:ilvl w:val="0"/>
-          <w:numId w:val="6"/>
+          <w:numId w:val="7"/>
         </w:numPr>
+        <w:spacing w:line="256" w:lineRule="auto"/>
         <w:rPr>
           <w:rFonts w:cstheme="minorHAnsi"/>
           <w:sz w:val="24"/>
@@ -1093,8 +1602,9 @@
         <w:pStyle w:val="ListParagraph"/>
         <w:numPr>
           <w:ilvl w:val="0"/>
-          <w:numId w:val="6"/>
+          <w:numId w:val="7"/>
         </w:numPr>
+        <w:spacing w:line="256" w:lineRule="auto"/>
         <w:rPr>
           <w:sz w:val="24"/>
           <w:szCs w:val="24"/>
@@ -1113,8 +1623,9 @@
         <w:pStyle w:val="ListParagraph"/>
         <w:numPr>
           <w:ilvl w:val="0"/>
-          <w:numId w:val="6"/>
+          <w:numId w:val="7"/>
         </w:numPr>
+        <w:spacing w:line="256" w:lineRule="auto"/>
       </w:pPr>
       <w:r>
         <w:t>Safety</w:t>
@@ -1125,8 +1636,9 @@
         <w:pStyle w:val="ListParagraph"/>
         <w:numPr>
           <w:ilvl w:val="0"/>
-          <w:numId w:val="6"/>
+          <w:numId w:val="7"/>
         </w:numPr>
+        <w:spacing w:line="256" w:lineRule="auto"/>
       </w:pPr>
       <w:r>
         <w:t>Usability</w:t>
@@ -1164,6 +1676,7 @@
         <w:pStyle w:val="Heading2"/>
       </w:pPr>
       <w:r>
+        <w:lastRenderedPageBreak/>
         <w:t>Reliability</w:t>
       </w:r>
     </w:p>
@@ -1175,11 +1688,7 @@
         <w:pStyle w:val="Heading1"/>
       </w:pPr>
       <w:r>
-        <w:lastRenderedPageBreak/>
-        <w:t>Release</w:t>
-      </w:r>
-      <w:r>
-        <w:t xml:space="preserve"> Method</w:t>
+        <w:t>Release Method</w:t>
       </w:r>
     </w:p>
     <w:p>
@@ -1196,15 +1705,7 @@
           <w:iCs/>
           <w:color w:val="2E74B5" w:themeColor="accent5" w:themeShade="BF"/>
         </w:rPr>
-        <w:t xml:space="preserve">[How product is delivered: </w:t>
-      </w:r>
-      <w:r>
-        <w:rPr>
-          <w:i/>
-          <w:iCs/>
-          <w:color w:val="2E74B5" w:themeColor="accent5" w:themeShade="BF"/>
-        </w:rPr>
-        <w:t xml:space="preserve">Agile/ </w:t>
+        <w:t xml:space="preserve">[How product is delivered: Agile/ </w:t>
       </w:r>
       <w:proofErr w:type="gramStart"/>
       <w:r>
@@ -1217,6 +1718,7 @@
       </w:r>
       <w:proofErr w:type="gramEnd"/>
     </w:p>
+    <w:p/>
     <w:p/>
     <w:p/>
     <w:p/>
@@ -1928,6 +2430,18 @@
   </w:num>
   <w:num w:numId="6">
     <w:abstractNumId w:val="1"/>
+  </w:num>
+  <w:num w:numId="7">
+    <w:abstractNumId w:val="1"/>
+    <w:lvlOverride w:ilvl="0"/>
+    <w:lvlOverride w:ilvl="1"/>
+    <w:lvlOverride w:ilvl="2"/>
+    <w:lvlOverride w:ilvl="3"/>
+    <w:lvlOverride w:ilvl="4"/>
+    <w:lvlOverride w:ilvl="5"/>
+    <w:lvlOverride w:ilvl="6"/>
+    <w:lvlOverride w:ilvl="7"/>
+    <w:lvlOverride w:ilvl="8"/>
   </w:num>
 </w:numbering>
 </file>

</xml_diff>

<commit_message>
add the third project SWT
</commit_message>
<xml_diff>
--- a/Milk Tea Sales Management System.docx
+++ b/Milk Tea Sales Management System.docx
@@ -467,85 +467,6 @@
           </w:p>
         </w:tc>
       </w:tr>
-      <w:tr>
-        <w:trPr>
-          <w:cnfStyle w:val="000000100000" w:firstRow="0" w:lastRow="0" w:firstColumn="0" w:lastColumn="0" w:oddVBand="0" w:evenVBand="0" w:oddHBand="1" w:evenHBand="0" w:firstRowFirstColumn="0" w:firstRowLastColumn="0" w:lastRowFirstColumn="0" w:lastRowLastColumn="0"/>
-        </w:trPr>
-        <w:tc>
-          <w:tcPr>
-            <w:cnfStyle w:val="001000000000" w:firstRow="0" w:lastRow="0" w:firstColumn="1" w:lastColumn="0" w:oddVBand="0" w:evenVBand="0" w:oddHBand="0" w:evenHBand="0" w:firstRowFirstColumn="0" w:firstRowLastColumn="0" w:lastRowFirstColumn="0" w:lastRowLastColumn="0"/>
-            <w:tcW w:w="2681" w:type="dxa"/>
-            <w:tcBorders>
-              <w:top w:val="single" w:sz="4" w:space="0" w:color="9CC2E5" w:themeColor="accent5" w:themeTint="99"/>
-              <w:left w:val="single" w:sz="4" w:space="0" w:color="9CC2E5" w:themeColor="accent5" w:themeTint="99"/>
-              <w:bottom w:val="single" w:sz="4" w:space="0" w:color="9CC2E5" w:themeColor="accent5" w:themeTint="99"/>
-              <w:right w:val="single" w:sz="4" w:space="0" w:color="9CC2E5" w:themeColor="accent5" w:themeTint="99"/>
-            </w:tcBorders>
-            <w:hideMark/>
-          </w:tcPr>
-          <w:p>
-            <w:r>
-              <w:t>Admin</w:t>
-            </w:r>
-          </w:p>
-        </w:tc>
-        <w:tc>
-          <w:tcPr>
-            <w:tcW w:w="2410" w:type="dxa"/>
-            <w:tcBorders>
-              <w:top w:val="single" w:sz="4" w:space="0" w:color="9CC2E5" w:themeColor="accent5" w:themeTint="99"/>
-              <w:left w:val="single" w:sz="4" w:space="0" w:color="9CC2E5" w:themeColor="accent5" w:themeTint="99"/>
-              <w:bottom w:val="single" w:sz="4" w:space="0" w:color="9CC2E5" w:themeColor="accent5" w:themeTint="99"/>
-              <w:right w:val="single" w:sz="4" w:space="0" w:color="9CC2E5" w:themeColor="accent5" w:themeTint="99"/>
-            </w:tcBorders>
-            <w:hideMark/>
-          </w:tcPr>
-          <w:p>
-            <w:pPr>
-              <w:cnfStyle w:val="000000100000" w:firstRow="0" w:lastRow="0" w:firstColumn="0" w:lastColumn="0" w:oddVBand="0" w:evenVBand="0" w:oddHBand="1" w:evenHBand="0" w:firstRowFirstColumn="0" w:firstRowLastColumn="0" w:lastRowFirstColumn="0" w:lastRowLastColumn="0"/>
-              <w:rPr>
-                <w:b/>
-                <w:bCs/>
-              </w:rPr>
-            </w:pPr>
-            <w:r>
-              <w:rPr>
-                <w:b/>
-                <w:bCs/>
-              </w:rPr>
-              <w:t>- The application runs stably</w:t>
-            </w:r>
-          </w:p>
-        </w:tc>
-        <w:tc>
-          <w:tcPr>
-            <w:tcW w:w="3260" w:type="dxa"/>
-            <w:tcBorders>
-              <w:top w:val="single" w:sz="4" w:space="0" w:color="9CC2E5" w:themeColor="accent5" w:themeTint="99"/>
-              <w:left w:val="single" w:sz="4" w:space="0" w:color="9CC2E5" w:themeColor="accent5" w:themeTint="99"/>
-              <w:bottom w:val="single" w:sz="4" w:space="0" w:color="9CC2E5" w:themeColor="accent5" w:themeTint="99"/>
-              <w:right w:val="single" w:sz="4" w:space="0" w:color="9CC2E5" w:themeColor="accent5" w:themeTint="99"/>
-            </w:tcBorders>
-            <w:hideMark/>
-          </w:tcPr>
-          <w:p>
-            <w:pPr>
-              <w:cnfStyle w:val="000000100000" w:firstRow="0" w:lastRow="0" w:firstColumn="0" w:lastColumn="0" w:oddVBand="0" w:evenVBand="0" w:oddHBand="1" w:evenHBand="0" w:firstRowFirstColumn="0" w:firstRowLastColumn="0" w:lastRowFirstColumn="0" w:lastRowLastColumn="0"/>
-              <w:rPr>
-                <w:b/>
-                <w:bCs/>
-              </w:rPr>
-            </w:pPr>
-            <w:r>
-              <w:rPr>
-                <w:b/>
-                <w:bCs/>
-              </w:rPr>
-              <w:t>President</w:t>
-            </w:r>
-          </w:p>
-        </w:tc>
-      </w:tr>
     </w:tbl>
     <w:p/>
     <w:p>
@@ -705,6 +626,7 @@
           </w:tcPr>
           <w:p>
             <w:r>
+              <w:lastRenderedPageBreak/>
               <w:t>R2</w:t>
             </w:r>
           </w:p>
@@ -1676,7 +1598,6 @@
         <w:pStyle w:val="Heading2"/>
       </w:pPr>
       <w:r>
-        <w:lastRenderedPageBreak/>
         <w:t>Reliability</w:t>
       </w:r>
     </w:p>
@@ -1736,6 +1657,56 @@
 </w:document>
 </file>
 
+<file path=word/endnotes.xml><?xml version="1.0" encoding="utf-8"?>
+<w:endnotes xmlns:wpc="http://schemas.microsoft.com/office/word/2010/wordprocessingCanvas" xmlns:cx="http://schemas.microsoft.com/office/drawing/2014/chartex" xmlns:cx1="http://schemas.microsoft.com/office/drawing/2015/9/8/chartex" xmlns:cx2="http://schemas.microsoft.com/office/drawing/2015/10/21/chartex" xmlns:cx3="http://schemas.microsoft.com/office/drawing/2016/5/9/chartex" xmlns:cx4="http://schemas.microsoft.com/office/drawing/2016/5/10/chartex" xmlns:cx5="http://schemas.microsoft.com/office/drawing/2016/5/11/chartex" xmlns:cx6="http://schemas.microsoft.com/office/drawing/2016/5/12/chartex" xmlns:cx7="http://schemas.microsoft.com/office/drawing/2016/5/13/chartex" xmlns:cx8="http://schemas.microsoft.com/office/drawing/2016/5/14/chartex" xmlns:mc="http://schemas.openxmlformats.org/markup-compatibility/2006" xmlns:aink="http://schemas.microsoft.com/office/drawing/2016/ink" xmlns:am3d="http://schemas.microsoft.com/office/drawing/2017/model3d" xmlns:o="urn:schemas-microsoft-com:office:office" xmlns:r="http://schemas.openxmlformats.org/officeDocument/2006/relationships" xmlns:m="http://schemas.openxmlformats.org/officeDocument/2006/math" xmlns:v="urn:schemas-microsoft-com:vml" xmlns:wp14="http://schemas.microsoft.com/office/word/2010/wordprocessingDrawing" xmlns:wp="http://schemas.openxmlformats.org/drawingml/2006/wordprocessingDrawing" xmlns:w10="urn:schemas-microsoft-com:office:word" xmlns:w="http://schemas.openxmlformats.org/wordprocessingml/2006/main" xmlns:w14="http://schemas.microsoft.com/office/word/2010/wordml" xmlns:w15="http://schemas.microsoft.com/office/word/2012/wordml" xmlns:w16cex="http://schemas.microsoft.com/office/word/2018/wordml/cex" xmlns:w16cid="http://schemas.microsoft.com/office/word/2016/wordml/cid" xmlns:w16="http://schemas.microsoft.com/office/word/2018/wordml" xmlns:w16sdtdh="http://schemas.microsoft.com/office/word/2020/wordml/sdtdatahash" xmlns:w16se="http://schemas.microsoft.com/office/word/2015/wordml/symex" xmlns:wpg="http://schemas.microsoft.com/office/word/2010/wordprocessingGroup" xmlns:wpi="http://schemas.microsoft.com/office/word/2010/wordprocessingInk" xmlns:wne="http://schemas.microsoft.com/office/word/2006/wordml" xmlns:wps="http://schemas.microsoft.com/office/word/2010/wordprocessingShape" mc:Ignorable="w14 w15 w16se w16cid w16 w16cex w16sdtdh wp14">
+  <w:endnote w:type="separator" w:id="-1">
+    <w:p>
+      <w:pPr>
+        <w:spacing w:after="0" w:line="240" w:lineRule="auto"/>
+      </w:pPr>
+      <w:r>
+        <w:separator/>
+      </w:r>
+    </w:p>
+  </w:endnote>
+  <w:endnote w:type="continuationSeparator" w:id="0">
+    <w:p>
+      <w:pPr>
+        <w:spacing w:after="0" w:line="240" w:lineRule="auto"/>
+      </w:pPr>
+      <w:r>
+        <w:continuationSeparator/>
+      </w:r>
+    </w:p>
+  </w:endnote>
+</w:endnotes>
+</file>
+
+<file path=word/footnotes.xml><?xml version="1.0" encoding="utf-8"?>
+<w:footnotes xmlns:wpc="http://schemas.microsoft.com/office/word/2010/wordprocessingCanvas" xmlns:cx="http://schemas.microsoft.com/office/drawing/2014/chartex" xmlns:cx1="http://schemas.microsoft.com/office/drawing/2015/9/8/chartex" xmlns:cx2="http://schemas.microsoft.com/office/drawing/2015/10/21/chartex" xmlns:cx3="http://schemas.microsoft.com/office/drawing/2016/5/9/chartex" xmlns:cx4="http://schemas.microsoft.com/office/drawing/2016/5/10/chartex" xmlns:cx5="http://schemas.microsoft.com/office/drawing/2016/5/11/chartex" xmlns:cx6="http://schemas.microsoft.com/office/drawing/2016/5/12/chartex" xmlns:cx7="http://schemas.microsoft.com/office/drawing/2016/5/13/chartex" xmlns:cx8="http://schemas.microsoft.com/office/drawing/2016/5/14/chartex" xmlns:mc="http://schemas.openxmlformats.org/markup-compatibility/2006" xmlns:aink="http://schemas.microsoft.com/office/drawing/2016/ink" xmlns:am3d="http://schemas.microsoft.com/office/drawing/2017/model3d" xmlns:o="urn:schemas-microsoft-com:office:office" xmlns:r="http://schemas.openxmlformats.org/officeDocument/2006/relationships" xmlns:m="http://schemas.openxmlformats.org/officeDocument/2006/math" xmlns:v="urn:schemas-microsoft-com:vml" xmlns:wp14="http://schemas.microsoft.com/office/word/2010/wordprocessingDrawing" xmlns:wp="http://schemas.openxmlformats.org/drawingml/2006/wordprocessingDrawing" xmlns:w10="urn:schemas-microsoft-com:office:word" xmlns:w="http://schemas.openxmlformats.org/wordprocessingml/2006/main" xmlns:w14="http://schemas.microsoft.com/office/word/2010/wordml" xmlns:w15="http://schemas.microsoft.com/office/word/2012/wordml" xmlns:w16cex="http://schemas.microsoft.com/office/word/2018/wordml/cex" xmlns:w16cid="http://schemas.microsoft.com/office/word/2016/wordml/cid" xmlns:w16="http://schemas.microsoft.com/office/word/2018/wordml" xmlns:w16sdtdh="http://schemas.microsoft.com/office/word/2020/wordml/sdtdatahash" xmlns:w16se="http://schemas.microsoft.com/office/word/2015/wordml/symex" xmlns:wpg="http://schemas.microsoft.com/office/word/2010/wordprocessingGroup" xmlns:wpi="http://schemas.microsoft.com/office/word/2010/wordprocessingInk" xmlns:wne="http://schemas.microsoft.com/office/word/2006/wordml" xmlns:wps="http://schemas.microsoft.com/office/word/2010/wordprocessingShape" mc:Ignorable="w14 w15 w16se w16cid w16 w16cex w16sdtdh wp14">
+  <w:footnote w:type="separator" w:id="-1">
+    <w:p>
+      <w:pPr>
+        <w:spacing w:after="0" w:line="240" w:lineRule="auto"/>
+      </w:pPr>
+      <w:r>
+        <w:separator/>
+      </w:r>
+    </w:p>
+  </w:footnote>
+  <w:footnote w:type="continuationSeparator" w:id="0">
+    <w:p>
+      <w:pPr>
+        <w:spacing w:after="0" w:line="240" w:lineRule="auto"/>
+      </w:pPr>
+      <w:r>
+        <w:continuationSeparator/>
+      </w:r>
+    </w:p>
+  </w:footnote>
+</w:footnotes>
+</file>
+
 <file path=word/numbering.xml><?xml version="1.0" encoding="utf-8"?>
 <w:numbering xmlns:wpc="http://schemas.microsoft.com/office/word/2010/wordprocessingCanvas" xmlns:cx="http://schemas.microsoft.com/office/drawing/2014/chartex" xmlns:cx1="http://schemas.microsoft.com/office/drawing/2015/9/8/chartex" xmlns:cx2="http://schemas.microsoft.com/office/drawing/2015/10/21/chartex" xmlns:cx3="http://schemas.microsoft.com/office/drawing/2016/5/9/chartex" xmlns:cx4="http://schemas.microsoft.com/office/drawing/2016/5/10/chartex" xmlns:cx5="http://schemas.microsoft.com/office/drawing/2016/5/11/chartex" xmlns:cx6="http://schemas.microsoft.com/office/drawing/2016/5/12/chartex" xmlns:cx7="http://schemas.microsoft.com/office/drawing/2016/5/13/chartex" xmlns:cx8="http://schemas.microsoft.com/office/drawing/2016/5/14/chartex" xmlns:mc="http://schemas.openxmlformats.org/markup-compatibility/2006" xmlns:aink="http://schemas.microsoft.com/office/drawing/2016/ink" xmlns:am3d="http://schemas.microsoft.com/office/drawing/2017/model3d" xmlns:o="urn:schemas-microsoft-com:office:office" xmlns:r="http://schemas.openxmlformats.org/officeDocument/2006/relationships" xmlns:m="http://schemas.openxmlformats.org/officeDocument/2006/math" xmlns:v="urn:schemas-microsoft-com:vml" xmlns:wp14="http://schemas.microsoft.com/office/word/2010/wordprocessingDrawing" xmlns:wp="http://schemas.openxmlformats.org/drawingml/2006/wordprocessingDrawing" xmlns:w10="urn:schemas-microsoft-com:office:word" xmlns:w="http://schemas.openxmlformats.org/wordprocessingml/2006/main" xmlns:w14="http://schemas.microsoft.com/office/word/2010/wordml" xmlns:w15="http://schemas.microsoft.com/office/word/2012/wordml" xmlns:w16cex="http://schemas.microsoft.com/office/word/2018/wordml/cex" xmlns:w16cid="http://schemas.microsoft.com/office/word/2016/wordml/cid" xmlns:w16="http://schemas.microsoft.com/office/word/2018/wordml" xmlns:w16sdtdh="http://schemas.microsoft.com/office/word/2020/wordml/sdtdatahash" xmlns:w16se="http://schemas.microsoft.com/office/word/2015/wordml/symex" xmlns:wpg="http://schemas.microsoft.com/office/word/2010/wordprocessingGroup" xmlns:wpi="http://schemas.microsoft.com/office/word/2010/wordprocessingInk" xmlns:wne="http://schemas.microsoft.com/office/word/2006/wordml" xmlns:wps="http://schemas.microsoft.com/office/word/2010/wordprocessingShape" mc:Ignorable="w14 w15 w16se w16cid w16 w16cex w16sdtdh wp14">
   <w:abstractNum w:abstractNumId="0" w15:restartNumberingAfterBreak="0">
@@ -2433,15 +2404,6 @@
   </w:num>
   <w:num w:numId="7">
     <w:abstractNumId w:val="1"/>
-    <w:lvlOverride w:ilvl="0"/>
-    <w:lvlOverride w:ilvl="1"/>
-    <w:lvlOverride w:ilvl="2"/>
-    <w:lvlOverride w:ilvl="3"/>
-    <w:lvlOverride w:ilvl="4"/>
-    <w:lvlOverride w:ilvl="5"/>
-    <w:lvlOverride w:ilvl="6"/>
-    <w:lvlOverride w:ilvl="7"/>
-    <w:lvlOverride w:ilvl="8"/>
   </w:num>
 </w:numbering>
 </file>
@@ -3081,6 +3043,50 @@
       <w:contextualSpacing/>
     </w:pPr>
   </w:style>
+  <w:style w:type="paragraph" w:styleId="Header">
+    <w:name w:val="header"/>
+    <w:basedOn w:val="Normal"/>
+    <w:link w:val="HeaderChar"/>
+    <w:uiPriority w:val="99"/>
+    <w:unhideWhenUsed/>
+    <w:rsid w:val="00F01CF1"/>
+    <w:pPr>
+      <w:tabs>
+        <w:tab w:val="center" w:pos="4680"/>
+        <w:tab w:val="right" w:pos="9360"/>
+      </w:tabs>
+      <w:spacing w:after="0" w:line="240" w:lineRule="auto"/>
+    </w:pPr>
+  </w:style>
+  <w:style w:type="character" w:customStyle="1" w:styleId="HeaderChar">
+    <w:name w:val="Header Char"/>
+    <w:basedOn w:val="DefaultParagraphFont"/>
+    <w:link w:val="Header"/>
+    <w:uiPriority w:val="99"/>
+    <w:rsid w:val="00F01CF1"/>
+  </w:style>
+  <w:style w:type="paragraph" w:styleId="Footer">
+    <w:name w:val="footer"/>
+    <w:basedOn w:val="Normal"/>
+    <w:link w:val="FooterChar"/>
+    <w:uiPriority w:val="99"/>
+    <w:unhideWhenUsed/>
+    <w:rsid w:val="00F01CF1"/>
+    <w:pPr>
+      <w:tabs>
+        <w:tab w:val="center" w:pos="4680"/>
+        <w:tab w:val="right" w:pos="9360"/>
+      </w:tabs>
+      <w:spacing w:after="0" w:line="240" w:lineRule="auto"/>
+    </w:pPr>
+  </w:style>
+  <w:style w:type="character" w:customStyle="1" w:styleId="FooterChar">
+    <w:name w:val="Footer Char"/>
+    <w:basedOn w:val="DefaultParagraphFont"/>
+    <w:link w:val="Footer"/>
+    <w:uiPriority w:val="99"/>
+    <w:rsid w:val="00F01CF1"/>
+  </w:style>
 </w:styles>
 </file>
 

</xml_diff>

<commit_message>
add the four project SWT
</commit_message>
<xml_diff>
--- a/Milk Tea Sales Management System.docx
+++ b/Milk Tea Sales Management System.docx
@@ -30,38 +30,20 @@
     </w:p>
     <w:p>
       <w:r>
-        <w:t xml:space="preserve">75% of staff in the field of restaurants - food and beverage are asked to "pocket" their money when given the opportunity (According to Brain Research Institute). A strict management system will help you </w:t>
-      </w:r>
-      <w:proofErr w:type="gramStart"/>
-      <w:r>
-        <w:t>completely eliminate</w:t>
-      </w:r>
-      <w:proofErr w:type="gramEnd"/>
-      <w:r>
-        <w:t xml:space="preserve"> employee fraud.</w:t>
+        <w:t>75% of staff in the field of restaurants - food and beverage are asked to "pocket" their money when given the opportunity (According to Brain Research Institute). A strict management system will help you completely eliminate employee fraud.</w:t>
       </w:r>
     </w:p>
     <w:p>
       <w:r>
         <w:t xml:space="preserve">Sales process is not </w:t>
       </w:r>
-      <w:proofErr w:type="gramStart"/>
-      <w:r>
-        <w:t>optimized</w:t>
-      </w:r>
-      <w:proofErr w:type="gramEnd"/>
+      <w:r>
+        <w:t>optimized.</w:t>
+      </w:r>
     </w:p>
     <w:p>
       <w:r>
-        <w:t xml:space="preserve">To sell milk tea, you both have to sell to customers sitting at the shop, and sell to customers to take-away just received online orders (If </w:t>
-      </w:r>
-      <w:proofErr w:type="gramStart"/>
-      <w:r>
-        <w:t>any)...</w:t>
-      </w:r>
-      <w:proofErr w:type="gramEnd"/>
-      <w:r>
-        <w:t xml:space="preserve"> Quick sales solution, centralized sales data, continuously reported sales data will help you solve these problems</w:t>
+        <w:t>To sell milk tea, you both have to sell to customers sitting at the shop, and sell to customers to take-away just received online orders (If any)... Quick sales solution, centralized sales data, continuously reported sales data will help you solve these problems</w:t>
       </w:r>
     </w:p>
     <w:p/>
@@ -483,6 +465,14 @@
       <w:pPr>
         <w:pStyle w:val="Heading1"/>
       </w:pPr>
+    </w:p>
+    <w:p>
+      <w:pPr>
+        <w:pStyle w:val="Heading1"/>
+      </w:pPr>
+      <w:r>
+        <w:t xml:space="preserve">User </w:t>
+      </w:r>
       <w:r>
         <w:t>Functional Requirements</w:t>
       </w:r>
@@ -626,7 +616,6 @@
           </w:tcPr>
           <w:p>
             <w:r>
-              <w:lastRenderedPageBreak/>
               <w:t>R2</w:t>
             </w:r>
           </w:p>
@@ -1084,7 +1073,10 @@
               <w:cnfStyle w:val="000000100000" w:firstRow="0" w:lastRow="0" w:firstColumn="0" w:lastColumn="0" w:oddVBand="0" w:evenVBand="0" w:oddHBand="1" w:evenHBand="0" w:firstRowFirstColumn="0" w:firstRowLastColumn="0" w:lastRowFirstColumn="0" w:lastRowLastColumn="0"/>
             </w:pPr>
             <w:r>
-              <w:t xml:space="preserve">Check members ship </w:t>
+              <w:t>Check membership</w:t>
+            </w:r>
+            <w:r>
+              <w:t>s</w:t>
             </w:r>
           </w:p>
         </w:tc>
@@ -1416,194 +1408,323 @@
         </w:tc>
       </w:tr>
     </w:tbl>
-    <w:p/>
     <w:p>
       <w:pPr>
         <w:pStyle w:val="Heading1"/>
       </w:pPr>
       <w:r>
-        <w:t>Non-functional Requirements</w:t>
+        <w:t>Customer</w:t>
+      </w:r>
+      <w:r>
+        <w:t xml:space="preserve"> Functional Requirements</w:t>
       </w:r>
     </w:p>
+    <w:tbl>
+      <w:tblPr>
+        <w:tblStyle w:val="GridTable4-Accent5"/>
+        <w:tblW w:w="8351" w:type="dxa"/>
+        <w:tblInd w:w="433" w:type="dxa"/>
+        <w:tblLook w:val="04A0" w:firstRow="1" w:lastRow="0" w:firstColumn="1" w:lastColumn="0" w:noHBand="0" w:noVBand="1"/>
+      </w:tblPr>
+      <w:tblGrid>
+        <w:gridCol w:w="1830"/>
+        <w:gridCol w:w="3686"/>
+        <w:gridCol w:w="2835"/>
+      </w:tblGrid>
+      <w:tr>
+        <w:trPr>
+          <w:cnfStyle w:val="100000000000" w:firstRow="1" w:lastRow="0" w:firstColumn="0" w:lastColumn="0" w:oddVBand="0" w:evenVBand="0" w:oddHBand="0" w:evenHBand="0" w:firstRowFirstColumn="0" w:firstRowLastColumn="0" w:lastRowFirstColumn="0" w:lastRowLastColumn="0"/>
+        </w:trPr>
+        <w:tc>
+          <w:tcPr>
+            <w:cnfStyle w:val="001000000000" w:firstRow="0" w:lastRow="0" w:firstColumn="1" w:lastColumn="0" w:oddVBand="0" w:evenVBand="0" w:oddHBand="0" w:evenHBand="0" w:firstRowFirstColumn="0" w:firstRowLastColumn="0" w:lastRowFirstColumn="0" w:lastRowLastColumn="0"/>
+            <w:tcW w:w="1830" w:type="dxa"/>
+            <w:hideMark/>
+          </w:tcPr>
+          <w:p>
+            <w:r>
+              <w:t>Requirement #</w:t>
+            </w:r>
+          </w:p>
+        </w:tc>
+        <w:tc>
+          <w:tcPr>
+            <w:tcW w:w="3686" w:type="dxa"/>
+            <w:hideMark/>
+          </w:tcPr>
+          <w:p>
+            <w:pPr>
+              <w:cnfStyle w:val="100000000000" w:firstRow="1" w:lastRow="0" w:firstColumn="0" w:lastColumn="0" w:oddVBand="0" w:evenVBand="0" w:oddHBand="0" w:evenHBand="0" w:firstRowFirstColumn="0" w:firstRowLastColumn="0" w:lastRowFirstColumn="0" w:lastRowLastColumn="0"/>
+            </w:pPr>
+            <w:r>
+              <w:t>Description</w:t>
+            </w:r>
+          </w:p>
+        </w:tc>
+        <w:tc>
+          <w:tcPr>
+            <w:tcW w:w="2835" w:type="dxa"/>
+            <w:hideMark/>
+          </w:tcPr>
+          <w:p>
+            <w:pPr>
+              <w:cnfStyle w:val="100000000000" w:firstRow="1" w:lastRow="0" w:firstColumn="0" w:lastColumn="0" w:oddVBand="0" w:evenVBand="0" w:oddHBand="0" w:evenHBand="0" w:firstRowFirstColumn="0" w:firstRowLastColumn="0" w:lastRowFirstColumn="0" w:lastRowLastColumn="0"/>
+            </w:pPr>
+            <w:r>
+              <w:t>Related Requirements</w:t>
+            </w:r>
+          </w:p>
+        </w:tc>
+      </w:tr>
+      <w:tr>
+        <w:trPr>
+          <w:cnfStyle w:val="000000100000" w:firstRow="0" w:lastRow="0" w:firstColumn="0" w:lastColumn="0" w:oddVBand="0" w:evenVBand="0" w:oddHBand="1" w:evenHBand="0" w:firstRowFirstColumn="0" w:firstRowLastColumn="0" w:lastRowFirstColumn="0" w:lastRowLastColumn="0"/>
+          <w:trHeight w:val="314"/>
+        </w:trPr>
+        <w:tc>
+          <w:tcPr>
+            <w:cnfStyle w:val="001000000000" w:firstRow="0" w:lastRow="0" w:firstColumn="1" w:lastColumn="0" w:oddVBand="0" w:evenVBand="0" w:oddHBand="0" w:evenHBand="0" w:firstRowFirstColumn="0" w:firstRowLastColumn="0" w:lastRowFirstColumn="0" w:lastRowLastColumn="0"/>
+            <w:tcW w:w="1830" w:type="dxa"/>
+            <w:tcBorders>
+              <w:top w:val="single" w:sz="4" w:space="0" w:color="9CC2E5" w:themeColor="accent5" w:themeTint="99"/>
+              <w:left w:val="single" w:sz="4" w:space="0" w:color="9CC2E5" w:themeColor="accent5" w:themeTint="99"/>
+              <w:bottom w:val="single" w:sz="4" w:space="0" w:color="9CC2E5" w:themeColor="accent5" w:themeTint="99"/>
+              <w:right w:val="single" w:sz="4" w:space="0" w:color="9CC2E5" w:themeColor="accent5" w:themeTint="99"/>
+            </w:tcBorders>
+            <w:hideMark/>
+          </w:tcPr>
+          <w:p>
+            <w:r>
+              <w:t>R</w:t>
+            </w:r>
+            <w:r>
+              <w:t>15</w:t>
+            </w:r>
+          </w:p>
+        </w:tc>
+        <w:tc>
+          <w:tcPr>
+            <w:tcW w:w="3686" w:type="dxa"/>
+            <w:tcBorders>
+              <w:top w:val="single" w:sz="4" w:space="0" w:color="9CC2E5" w:themeColor="accent5" w:themeTint="99"/>
+              <w:left w:val="single" w:sz="4" w:space="0" w:color="9CC2E5" w:themeColor="accent5" w:themeTint="99"/>
+              <w:bottom w:val="single" w:sz="4" w:space="0" w:color="9CC2E5" w:themeColor="accent5" w:themeTint="99"/>
+              <w:right w:val="single" w:sz="4" w:space="0" w:color="9CC2E5" w:themeColor="accent5" w:themeTint="99"/>
+            </w:tcBorders>
+            <w:hideMark/>
+          </w:tcPr>
+          <w:p>
+            <w:pPr>
+              <w:cnfStyle w:val="000000100000" w:firstRow="0" w:lastRow="0" w:firstColumn="0" w:lastColumn="0" w:oddVBand="0" w:evenVBand="0" w:oddHBand="1" w:evenHBand="0" w:firstRowFirstColumn="0" w:firstRowLastColumn="0" w:lastRowFirstColumn="0" w:lastRowLastColumn="0"/>
+            </w:pPr>
+            <w:r>
+              <w:t>Scan into QR code to payment order</w:t>
+            </w:r>
+          </w:p>
+        </w:tc>
+        <w:tc>
+          <w:tcPr>
+            <w:tcW w:w="2835" w:type="dxa"/>
+            <w:tcBorders>
+              <w:top w:val="single" w:sz="4" w:space="0" w:color="9CC2E5" w:themeColor="accent5" w:themeTint="99"/>
+              <w:left w:val="single" w:sz="4" w:space="0" w:color="9CC2E5" w:themeColor="accent5" w:themeTint="99"/>
+              <w:bottom w:val="single" w:sz="4" w:space="0" w:color="9CC2E5" w:themeColor="accent5" w:themeTint="99"/>
+              <w:right w:val="single" w:sz="4" w:space="0" w:color="9CC2E5" w:themeColor="accent5" w:themeTint="99"/>
+            </w:tcBorders>
+            <w:hideMark/>
+          </w:tcPr>
+          <w:p>
+            <w:pPr>
+              <w:cnfStyle w:val="000000100000" w:firstRow="0" w:lastRow="0" w:firstColumn="0" w:lastColumn="0" w:oddVBand="0" w:evenVBand="0" w:oddHBand="1" w:evenHBand="0" w:firstRowFirstColumn="0" w:firstRowLastColumn="0" w:lastRowFirstColumn="0" w:lastRowLastColumn="0"/>
+            </w:pPr>
+            <w:r>
+              <w:t>R3</w:t>
+            </w:r>
+          </w:p>
+        </w:tc>
+      </w:tr>
+    </w:tbl>
     <w:p>
       <w:pPr>
-        <w:pStyle w:val="Heading2"/>
-        <w:numPr>
-          <w:ilvl w:val="0"/>
-          <w:numId w:val="7"/>
-        </w:numPr>
-        <w:ind w:left="1800"/>
-        <w:rPr>
-          <w:rFonts w:asciiTheme="minorHAnsi" w:hAnsiTheme="minorHAnsi" w:cstheme="minorHAnsi"/>
-          <w:color w:val="auto"/>
-          <w:sz w:val="24"/>
-          <w:szCs w:val="24"/>
-        </w:rPr>
-      </w:pPr>
-      <w:r>
-        <w:rPr>
-          <w:rFonts w:asciiTheme="minorHAnsi" w:hAnsiTheme="minorHAnsi" w:cstheme="minorHAnsi"/>
-          <w:color w:val="auto"/>
-          <w:sz w:val="24"/>
-          <w:szCs w:val="24"/>
-        </w:rPr>
-        <w:t>Access Security</w:t>
-      </w:r>
-    </w:p>
-    <w:p>
-      <w:pPr>
-        <w:pStyle w:val="ListParagraph"/>
-        <w:numPr>
-          <w:ilvl w:val="0"/>
-          <w:numId w:val="7"/>
-        </w:numPr>
-        <w:spacing w:line="256" w:lineRule="auto"/>
-        <w:rPr>
-          <w:rFonts w:cstheme="minorHAnsi"/>
-          <w:sz w:val="24"/>
-          <w:szCs w:val="24"/>
-        </w:rPr>
-      </w:pPr>
-      <w:r>
-        <w:rPr>
-          <w:rFonts w:cstheme="minorHAnsi"/>
-          <w:sz w:val="24"/>
-          <w:szCs w:val="24"/>
-        </w:rPr>
-        <w:t xml:space="preserve">Confidentiality </w:t>
-      </w:r>
-    </w:p>
-    <w:p>
-      <w:pPr>
-        <w:pStyle w:val="ListParagraph"/>
-        <w:numPr>
-          <w:ilvl w:val="0"/>
-          <w:numId w:val="7"/>
-        </w:numPr>
-        <w:spacing w:line="256" w:lineRule="auto"/>
-        <w:rPr>
-          <w:rFonts w:cstheme="minorHAnsi"/>
-          <w:sz w:val="24"/>
-          <w:szCs w:val="24"/>
-        </w:rPr>
-      </w:pPr>
-      <w:r>
-        <w:rPr>
-          <w:rFonts w:cstheme="minorHAnsi"/>
-          <w:sz w:val="24"/>
-          <w:szCs w:val="24"/>
-        </w:rPr>
-        <w:t>Efficiency</w:t>
-      </w:r>
-    </w:p>
-    <w:p>
-      <w:pPr>
-        <w:pStyle w:val="ListParagraph"/>
-        <w:numPr>
-          <w:ilvl w:val="0"/>
-          <w:numId w:val="7"/>
-        </w:numPr>
-        <w:spacing w:line="256" w:lineRule="auto"/>
-        <w:rPr>
-          <w:rFonts w:cstheme="minorHAnsi"/>
-          <w:sz w:val="24"/>
-          <w:szCs w:val="24"/>
-        </w:rPr>
-      </w:pPr>
-      <w:r>
-        <w:rPr>
-          <w:rFonts w:cstheme="minorHAnsi"/>
-          <w:sz w:val="24"/>
-          <w:szCs w:val="24"/>
-        </w:rPr>
-        <w:t>Integrity</w:t>
-      </w:r>
-    </w:p>
-    <w:p>
-      <w:pPr>
-        <w:pStyle w:val="ListParagraph"/>
-        <w:numPr>
-          <w:ilvl w:val="0"/>
-          <w:numId w:val="7"/>
-        </w:numPr>
-        <w:spacing w:line="256" w:lineRule="auto"/>
-        <w:rPr>
-          <w:sz w:val="24"/>
-          <w:szCs w:val="24"/>
-        </w:rPr>
-      </w:pPr>
-      <w:r>
-        <w:rPr>
-          <w:sz w:val="24"/>
-          <w:szCs w:val="24"/>
-        </w:rPr>
-        <w:t>Reliability</w:t>
-      </w:r>
-    </w:p>
-    <w:p>
-      <w:pPr>
-        <w:pStyle w:val="ListParagraph"/>
-        <w:numPr>
-          <w:ilvl w:val="0"/>
-          <w:numId w:val="7"/>
-        </w:numPr>
-        <w:spacing w:line="256" w:lineRule="auto"/>
-      </w:pPr>
-      <w:r>
-        <w:t>Safety</w:t>
-      </w:r>
-    </w:p>
-    <w:p>
-      <w:pPr>
-        <w:pStyle w:val="ListParagraph"/>
-        <w:numPr>
-          <w:ilvl w:val="0"/>
-          <w:numId w:val="7"/>
-        </w:numPr>
-        <w:spacing w:line="256" w:lineRule="auto"/>
-      </w:pPr>
-      <w:r>
-        <w:t>Usability</w:t>
-      </w:r>
-    </w:p>
-    <w:p>
-      <w:pPr>
-        <w:pStyle w:val="Heading2"/>
-      </w:pPr>
-      <w:r>
-        <w:t>Targeted Platforms</w:t>
-      </w:r>
+        <w:pStyle w:val="Heading1"/>
+      </w:pPr>
     </w:p>
     <w:p/>
     <w:p>
       <w:pPr>
+        <w:pStyle w:val="Heading1"/>
+      </w:pPr>
+    </w:p>
+    <w:p>
+      <w:pPr>
+        <w:pStyle w:val="Heading1"/>
+      </w:pPr>
+    </w:p>
+    <w:p>
+      <w:pPr>
+        <w:pStyle w:val="Heading1"/>
+      </w:pPr>
+      <w:r>
+        <w:t>Non-functional Requirements</w:t>
+      </w:r>
+    </w:p>
+    <w:p>
+      <w:pPr>
         <w:pStyle w:val="Heading2"/>
       </w:pPr>
       <w:r>
+        <w:t>Targeted Platforms</w:t>
+      </w:r>
+    </w:p>
+    <w:p>
+      <w:pPr>
+        <w:pStyle w:val="Heading2"/>
+        <w:rPr>
+          <w:rFonts w:ascii="Roboto" w:hAnsi="Roboto"/>
+          <w:color w:val="202124"/>
+          <w:sz w:val="20"/>
+          <w:szCs w:val="20"/>
+          <w:shd w:val="clear" w:color="auto" w:fill="FFFFFF"/>
+        </w:rPr>
+      </w:pPr>
+      <w:r>
+        <w:rPr>
+          <w:rFonts w:ascii="Roboto" w:hAnsi="Roboto"/>
+          <w:color w:val="202124"/>
+          <w:sz w:val="20"/>
+          <w:szCs w:val="20"/>
+          <w:shd w:val="clear" w:color="auto" w:fill="FFFFFF"/>
+        </w:rPr>
+        <w:t>We build apps for Windows XP operating system based on current programming language C# with NetBean</w:t>
+      </w:r>
+      <w:r>
+        <w:rPr>
+          <w:rFonts w:ascii="Roboto" w:hAnsi="Roboto"/>
+          <w:color w:val="202124"/>
+          <w:sz w:val="20"/>
+          <w:szCs w:val="20"/>
+          <w:shd w:val="clear" w:color="auto" w:fill="FFFFFF"/>
+        </w:rPr>
+        <w:t>s</w:t>
+      </w:r>
+      <w:r>
+        <w:rPr>
+          <w:rFonts w:ascii="Roboto" w:hAnsi="Roboto"/>
+          <w:color w:val="202124"/>
+          <w:sz w:val="20"/>
+          <w:szCs w:val="20"/>
+          <w:shd w:val="clear" w:color="auto" w:fill="FFFFFF"/>
+        </w:rPr>
+        <w:t xml:space="preserve"> support tool. Along with that, we built a database system with SQL server to make the management easier</w:t>
+      </w:r>
+      <w:r>
+        <w:rPr>
+          <w:rFonts w:ascii="Roboto" w:hAnsi="Roboto"/>
+          <w:color w:val="202124"/>
+          <w:sz w:val="20"/>
+          <w:szCs w:val="20"/>
+          <w:shd w:val="clear" w:color="auto" w:fill="FFFFFF"/>
+        </w:rPr>
+        <w:t>.</w:t>
+      </w:r>
+    </w:p>
+    <w:p>
+      <w:pPr>
+        <w:pStyle w:val="Heading2"/>
+      </w:pPr>
+      <w:r>
         <w:t>Performance</w:t>
       </w:r>
     </w:p>
-    <w:p/>
     <w:p>
-      <w:pPr>
-        <w:pStyle w:val="Heading2"/>
-      </w:pPr>
-      <w:r>
-        <w:t>Availability</w:t>
+      <w:r>
+        <w:t xml:space="preserve">We wish to “create orders” and “check </w:t>
+      </w:r>
+      <w:r>
+        <w:t xml:space="preserve">memberships” functions </w:t>
+      </w:r>
+      <w:r>
+        <w:t xml:space="preserve">finish </w:t>
+      </w:r>
+      <w:r>
+        <w:t>into</w:t>
+      </w:r>
+      <w:r>
+        <w:t xml:space="preserve"> 0.5 second.</w:t>
       </w:r>
     </w:p>
-    <w:p/>
     <w:p>
-      <w:pPr>
-        <w:pStyle w:val="Heading2"/>
-      </w:pPr>
-      <w:r>
-        <w:t>Reliability</w:t>
+      <w:r>
+        <w:rPr>
+          <w:rFonts w:ascii="Roboto" w:hAnsi="Roboto"/>
+          <w:color w:val="202124"/>
+          <w:sz w:val="20"/>
+          <w:szCs w:val="20"/>
+          <w:shd w:val="clear" w:color="auto" w:fill="FFFFFF"/>
+        </w:rPr>
+        <w:t>T</w:t>
+      </w:r>
+      <w:r>
+        <w:rPr>
+          <w:rFonts w:ascii="Roboto" w:hAnsi="Roboto"/>
+          <w:color w:val="202124"/>
+          <w:sz w:val="20"/>
+          <w:szCs w:val="20"/>
+          <w:shd w:val="clear" w:color="auto" w:fill="FFFFFF"/>
+        </w:rPr>
+        <w:t>he maximum delays of</w:t>
+      </w:r>
+      <w:r>
+        <w:rPr>
+          <w:rFonts w:ascii="Roboto" w:hAnsi="Roboto"/>
+          <w:color w:val="202124"/>
+          <w:sz w:val="20"/>
+          <w:szCs w:val="20"/>
+          <w:shd w:val="clear" w:color="auto" w:fill="FFFFFF"/>
+        </w:rPr>
+        <w:t xml:space="preserve"> other</w:t>
+      </w:r>
+      <w:r>
+        <w:rPr>
+          <w:rFonts w:ascii="Roboto" w:hAnsi="Roboto"/>
+          <w:color w:val="202124"/>
+          <w:sz w:val="20"/>
+          <w:szCs w:val="20"/>
+          <w:shd w:val="clear" w:color="auto" w:fill="FFFFFF"/>
+        </w:rPr>
+        <w:t xml:space="preserve"> function about </w:t>
+      </w:r>
+      <w:r>
+        <w:rPr>
+          <w:rFonts w:ascii="Roboto" w:hAnsi="Roboto"/>
+          <w:color w:val="202124"/>
+          <w:sz w:val="20"/>
+          <w:szCs w:val="20"/>
+          <w:shd w:val="clear" w:color="auto" w:fill="FFFFFF"/>
+        </w:rPr>
+        <w:t>2</w:t>
+      </w:r>
+      <w:r>
+        <w:rPr>
+          <w:rFonts w:ascii="Roboto" w:hAnsi="Roboto"/>
+          <w:color w:val="202124"/>
+          <w:sz w:val="20"/>
+          <w:szCs w:val="20"/>
+          <w:shd w:val="clear" w:color="auto" w:fill="FFFFFF"/>
+        </w:rPr>
+        <w:t xml:space="preserve"> second</w:t>
+      </w:r>
+      <w:r>
+        <w:rPr>
+          <w:rFonts w:ascii="Roboto" w:hAnsi="Roboto"/>
+          <w:color w:val="202124"/>
+          <w:sz w:val="20"/>
+          <w:szCs w:val="20"/>
+          <w:shd w:val="clear" w:color="auto" w:fill="FFFFFF"/>
+        </w:rPr>
+        <w:t>.</w:t>
       </w:r>
     </w:p>
-    <w:p/>
-    <w:p/>
-    <w:p/>
     <w:p>
       <w:pPr>
         <w:pStyle w:val="Heading1"/>
@@ -1626,18 +1747,8 @@
           <w:iCs/>
           <w:color w:val="2E74B5" w:themeColor="accent5" w:themeShade="BF"/>
         </w:rPr>
-        <w:t xml:space="preserve">[How product is delivered: Agile/ </w:t>
-      </w:r>
-      <w:proofErr w:type="gramStart"/>
-      <w:r>
-        <w:rPr>
-          <w:i/>
-          <w:iCs/>
-          <w:color w:val="2E74B5" w:themeColor="accent5" w:themeShade="BF"/>
-        </w:rPr>
-        <w:t>Scrum</w:t>
-      </w:r>
-      <w:proofErr w:type="gramEnd"/>
+        <w:t>[How product is delivered: Agile/ Scrum</w:t>
+      </w:r>
     </w:p>
     <w:p/>
     <w:p/>
@@ -3087,6 +3198,11 @@
     <w:uiPriority w:val="99"/>
     <w:rsid w:val="00F01CF1"/>
   </w:style>
+  <w:style w:type="character" w:customStyle="1" w:styleId="jlqj4b">
+    <w:name w:val="jlqj4b"/>
+    <w:basedOn w:val="DefaultParagraphFont"/>
+    <w:rsid w:val="005141D6"/>
+  </w:style>
 </w:styles>
 </file>
 

</xml_diff>